<commit_message>
Update Group Report Team 08_V2.docx
</commit_message>
<xml_diff>
--- a/Group Report Team 08_V2.docx
+++ b/Group Report Team 08_V2.docx
@@ -149,13 +149,7 @@
         <w:rPr>
           <w:lang w:val="en-US"/>
         </w:rPr>
-        <w:t>Knowledge</w:t>
-      </w:r>
-      <w:r>
-        <w:rPr>
-          <w:lang w:val="en-US"/>
-        </w:rPr>
-        <w:t xml:space="preserve"> areas are a set of coherent and logically related</w:t>
+        <w:t>Knowledge areas are a set of coherent and logically related</w:t>
       </w:r>
       <w:r>
         <w:rPr>
@@ -408,23 +402,62 @@
           <w:rFonts w:ascii="Calibri" w:hAnsi="Calibri" w:cs="Calibri"/>
           <w:lang w:val="en-US"/>
         </w:rPr>
-        <w:t>(</w:t>
-      </w:r>
-      <w:proofErr w:type="spellStart"/>
+        <w:t>(Camenzind, 2019)</w:t>
+      </w:r>
+      <w:r>
+        <w:rPr>
+          <w:lang w:val="en-US"/>
+        </w:rPr>
+        <w:fldChar w:fldCharType="end"/>
+      </w:r>
+      <w:r>
+        <w:rPr>
+          <w:lang w:val="en-US"/>
+        </w:rPr>
+        <w:t>.</w:t>
+      </w:r>
+      <w:r>
+        <w:rPr>
+          <w:lang w:val="en-US"/>
+        </w:rPr>
+        <w:t xml:space="preserve"> </w:t>
+      </w:r>
+      <w:r>
+        <w:rPr>
+          <w:lang w:val="en-US"/>
+        </w:rPr>
+        <w:t>Other demand forecasts show that there are still more training places available, and that in 2024 there will be a shortage of 25,000 ICT specialists</w:t>
+      </w:r>
+      <w:r>
+        <w:rPr>
+          <w:lang w:val="en-US"/>
+        </w:rPr>
+        <w:t xml:space="preserve"> </w:t>
+      </w:r>
+      <w:r>
+        <w:rPr>
+          <w:lang w:val="en-US"/>
+        </w:rPr>
+        <w:fldChar w:fldCharType="begin"/>
+      </w:r>
+      <w:r>
+        <w:rPr>
+          <w:lang w:val="en-US"/>
+        </w:rPr>
+        <w:instrText xml:space="preserve"> ADDIN ZOTERO_ITEM CSL_CITATION {"citationID":"vMbFnvPY","properties":{"formattedCitation":"(Computerworld.ch, 2012)","plainCitation":"(Computerworld.ch, 2012)","noteIndex":0},"citationItems":[{"id":244,"uris":["http://zotero.org/users/5717682/items/YIGYP872"],"uri":["http://zotero.org/users/5717682/items/YIGYP872"],"itemData":{"id":244,"type":"webpage","abstract":"Bis ins Jahr 2020 fehlen in der Schweiz 25000 Fachkräfte, vor allem, weil zu wenige ausgebildet werden. Doch wer soll dafür die Verantwortung übernehmen? Das Gerangel ist gross: Die Grundschulen sollen nicht, FH und Uni können nicht und die Grossunternehmen wollen nicht.","container-title":"Computerworld.ch","language":"de-DE","title":"Zu wenig Nachwuchs in der IT-Branche","URL":"https://www.computerworld.ch/business/forschung/zu-wenig-nachwuchs-in-it-branche-1327903.html","author":[{"family":"Computerworld.ch","given":""}],"accessed":{"date-parts":[["2019",12,4]]},"issued":{"date-parts":[["2012",10,17]]}}}],"schema":"https://github.com/citation-style-language/schema/raw/master/csl-citation.json"} </w:instrText>
+      </w:r>
+      <w:r>
+        <w:rPr>
+          <w:lang w:val="en-US"/>
+        </w:rPr>
+        <w:fldChar w:fldCharType="separate"/>
+      </w:r>
       <w:r>
         <w:rPr>
           <w:rFonts w:ascii="Calibri" w:hAnsi="Calibri" w:cs="Calibri"/>
           <w:lang w:val="en-US"/>
         </w:rPr>
-        <w:t>Camenzind</w:t>
-      </w:r>
-      <w:proofErr w:type="spellEnd"/>
-      <w:r>
-        <w:rPr>
-          <w:rFonts w:ascii="Calibri" w:hAnsi="Calibri" w:cs="Calibri"/>
-          <w:lang w:val="en-US"/>
-        </w:rPr>
-        <w:t>, 2019)</w:t>
+        <w:t>(Computerworld.ch, 2012)</w:t>
       </w:r>
       <w:r>
         <w:rPr>
@@ -448,61 +481,6 @@
         <w:rPr>
           <w:lang w:val="en-US"/>
         </w:rPr>
-        <w:t>Other demand forecasts show that there are still more training places available, and that in 2024 there will be a shortage of 25,000 ICT specialists</w:t>
-      </w:r>
-      <w:r>
-        <w:rPr>
-          <w:lang w:val="en-US"/>
-        </w:rPr>
-        <w:t xml:space="preserve"> </w:t>
-      </w:r>
-      <w:r>
-        <w:rPr>
-          <w:lang w:val="en-US"/>
-        </w:rPr>
-        <w:fldChar w:fldCharType="begin"/>
-      </w:r>
-      <w:r>
-        <w:rPr>
-          <w:lang w:val="en-US"/>
-        </w:rPr>
-        <w:instrText xml:space="preserve"> ADDIN ZOTERO_ITEM CSL_CITATION {"citationID":"vMbFnvPY","properties":{"formattedCitation":"(Computerworld.ch, 2012)","plainCitation":"(Computerworld.ch, 2012)","noteIndex":0},"citationItems":[{"id":244,"uris":["http://zotero.org/users/5717682/items/YIGYP872"],"uri":["http://zotero.org/users/5717682/items/YIGYP872"],"itemData":{"id":244,"type":"webpage","abstract":"Bis ins Jahr 2020 fehlen in der Schweiz 25000 Fachkräfte, vor allem, weil zu wenige ausgebildet werden. Doch wer soll dafür die Verantwortung übernehmen? Das Gerangel ist gross: Die Grundschulen sollen nicht, FH und Uni können nicht und die Grossunternehmen wollen nicht.","container-title":"Computerworld.ch","language":"de-DE","title":"Zu wenig Nachwuchs in der IT-Branche","URL":"https://www.computerworld.ch/business/forschung/zu-wenig-nachwuchs-in-it-branche-1327903.html","author":[{"family":"Computerworld.ch","given":""}],"accessed":{"date-parts":[["2019",12,4]]},"issued":{"date-parts":[["2012",10,17]]}}}],"schema":"https://github.com/citation-style-language/schema/raw/master/csl-citation.json"} </w:instrText>
-      </w:r>
-      <w:r>
-        <w:rPr>
-          <w:lang w:val="en-US"/>
-        </w:rPr>
-        <w:fldChar w:fldCharType="separate"/>
-      </w:r>
-      <w:r>
-        <w:rPr>
-          <w:rFonts w:ascii="Calibri" w:hAnsi="Calibri" w:cs="Calibri"/>
-          <w:lang w:val="en-US"/>
-        </w:rPr>
-        <w:t>(Computerworld.ch, 2012)</w:t>
-      </w:r>
-      <w:r>
-        <w:rPr>
-          <w:lang w:val="en-US"/>
-        </w:rPr>
-        <w:fldChar w:fldCharType="end"/>
-      </w:r>
-      <w:r>
-        <w:rPr>
-          <w:lang w:val="en-US"/>
-        </w:rPr>
-        <w:t>.</w:t>
-      </w:r>
-      <w:r>
-        <w:rPr>
-          <w:lang w:val="en-US"/>
-        </w:rPr>
-        <w:t xml:space="preserve"> </w:t>
-      </w:r>
-      <w:r>
-        <w:rPr>
-          <w:lang w:val="en-US"/>
-        </w:rPr>
         <w:t>The BSc Business Information Technology and MSc Business Information System programs focus on educating people who have the skills to understand the business and technical side of the business. The development further into the technical or business direction is not excluded. In general, it was found that a deeper technical knowledge enhances the profile. Especially in programming it can be observed that students have problems with understanding, which makes them doubt today's way of teaching programming. In most cases such modules have a deterrent effect on the students, which leads to a loss of interest in technical computer science. In this case we want to address this issue and find out how to promote this interest, which ultimately meets the economy and the demand for specialists.</w:t>
       </w:r>
     </w:p>
@@ -535,6 +513,7 @@
           <w:b/>
           <w:lang w:val="en-US"/>
         </w:rPr>
+        <w:lastRenderedPageBreak/>
         <w:t>Approach</w:t>
       </w:r>
     </w:p>
@@ -631,15 +610,7 @@
         <w:rPr>
           <w:lang w:val="en-US"/>
         </w:rPr>
-        <w:t xml:space="preserve">During this time, the requirements are collected and solution approaches are worked out, which are continuously expanded and improved in consultation with the stakeholders with the aim of achieving a minimally valuable </w:t>
-      </w:r>
-      <w:bookmarkStart w:id="0" w:name="_GoBack"/>
-      <w:bookmarkEnd w:id="0"/>
-      <w:r>
-        <w:rPr>
-          <w:lang w:val="en-US"/>
-        </w:rPr>
-        <w:t>product as the result after each sprint.</w:t>
+        <w:t>During this time, the requirements are collected and solution approaches are worked out, which are continuously expanded and improved in consultation with the stakeholders with the aim of achieving a minimally valuable product as the result after each sprint.</w:t>
       </w:r>
       <w:r>
         <w:rPr>
@@ -1058,7 +1029,15 @@
           <w:rFonts w:ascii="Times New Roman" w:eastAsia="Times New Roman" w:hAnsi="Times New Roman" w:cs="Times New Roman"/>
           <w:lang w:val="en-US" w:eastAsia="de-DE"/>
         </w:rPr>
-        <w:t xml:space="preserve">The latter was especially important in defining the stakeholder representing the student’s points of view. </w:t>
+        <w:t xml:space="preserve">The latter was especially important in defining the stakeholder </w:t>
+      </w:r>
+      <w:r>
+        <w:rPr>
+          <w:rFonts w:ascii="Times New Roman" w:eastAsia="Times New Roman" w:hAnsi="Times New Roman" w:cs="Times New Roman"/>
+          <w:lang w:val="en-US" w:eastAsia="de-DE"/>
+        </w:rPr>
+        <w:lastRenderedPageBreak/>
+        <w:t xml:space="preserve">representing the student’s points of view. </w:t>
       </w:r>
       <w:r>
         <w:rPr>
@@ -1562,6 +1541,7 @@
           <w:rFonts w:ascii="Times New Roman" w:eastAsia="Times New Roman" w:hAnsi="Times New Roman" w:cs="Times New Roman"/>
           <w:lang w:val="en-US" w:eastAsia="de-DE"/>
         </w:rPr>
+        <w:lastRenderedPageBreak/>
         <w:t>Lecturers teaching BSc BIS sharing their view on the current situation and providing us with potential future needs to be considered in the business objectives.</w:t>
       </w:r>
     </w:p>
@@ -2145,7 +2125,15 @@
           <w:rFonts w:ascii="Times New Roman" w:eastAsia="Times New Roman" w:hAnsi="Times New Roman" w:cs="Times New Roman"/>
           <w:lang w:val="en-US" w:eastAsia="de-DE"/>
         </w:rPr>
-        <w:t xml:space="preserve"> the understanding of the group members on the business objectives. Based on the first output clustering and topic elimination were conducted to keep the scope lean and </w:t>
+        <w:t xml:space="preserve"> the understanding of the group members on the business objectives. Based on the first </w:t>
+      </w:r>
+      <w:r>
+        <w:rPr>
+          <w:rFonts w:ascii="Times New Roman" w:eastAsia="Times New Roman" w:hAnsi="Times New Roman" w:cs="Times New Roman"/>
+          <w:lang w:val="en-US" w:eastAsia="de-DE"/>
+        </w:rPr>
+        <w:lastRenderedPageBreak/>
+        <w:t xml:space="preserve">output clustering and topic elimination were conducted to keep the scope lean and </w:t>
       </w:r>
       <w:r>
         <w:rPr>
@@ -2492,78 +2480,13 @@
       </w:pPr>
       <w:r>
         <w:rPr>
-          <w:lang w:val="en-US"/>
-        </w:rPr>
-        <w:br w:type="page"/>
-      </w:r>
-    </w:p>
-    <w:p>
-      <w:pPr>
-        <w:pStyle w:val="berschrift1"/>
-        <w:numPr>
-          <w:ilvl w:val="0"/>
-          <w:numId w:val="1"/>
-        </w:numPr>
-        <w:rPr>
-          <w:lang w:val="en-US"/>
-        </w:rPr>
-      </w:pPr>
-      <w:r>
-        <w:rPr>
-          <w:lang w:val="en-US"/>
-        </w:rPr>
-        <w:lastRenderedPageBreak/>
-        <w:t>Solution Evaluation</w:t>
-      </w:r>
-      <w:r>
-        <w:rPr>
-          <w:lang w:val="en-US"/>
-        </w:rPr>
-        <w:t xml:space="preserve"> (Marc)</w:t>
-      </w:r>
-    </w:p>
-    <w:p>
-      <w:pPr>
-        <w:rPr>
-          <w:lang w:val="en-US"/>
-        </w:rPr>
-      </w:pPr>
-      <w:r>
-        <w:rPr>
-          <w:lang w:val="en-US"/>
-        </w:rPr>
-        <w:t xml:space="preserve">Assessment </w:t>
-      </w:r>
-      <w:proofErr w:type="spellStart"/>
-      <w:r>
-        <w:rPr>
-          <w:lang w:val="en-US"/>
-        </w:rPr>
-        <w:t>oft he</w:t>
-      </w:r>
-      <w:proofErr w:type="spellEnd"/>
-      <w:r>
-        <w:rPr>
-          <w:lang w:val="en-US"/>
-        </w:rPr>
-        <w:t xml:space="preserve"> Solution Evaluation</w:t>
-      </w:r>
-    </w:p>
-    <w:p>
-      <w:pPr>
-        <w:rPr>
-          <w:lang w:val="en-US"/>
-        </w:rPr>
-      </w:pPr>
-      <w:r>
-        <w:rPr>
           <w:noProof/>
           <w:lang w:val="en-US"/>
         </w:rPr>
         <w:drawing>
-          <wp:inline distT="0" distB="0" distL="0" distR="0" wp14:anchorId="66B14290" wp14:editId="3FA803C5">
-            <wp:extent cx="5759450" cy="3579962"/>
-            <wp:effectExtent l="0" t="0" r="0" b="1905"/>
+          <wp:inline distT="0" distB="0" distL="0" distR="0" wp14:anchorId="130C5BA6" wp14:editId="5C24AC12">
+            <wp:extent cx="5757637" cy="2879766"/>
+            <wp:effectExtent l="0" t="0" r="0" b="0"/>
             <wp:docPr id="1" name="Grafik 1"/>
             <wp:cNvGraphicFramePr>
               <a:graphicFrameLocks xmlns:a="http://schemas.openxmlformats.org/drawingml/2006/main" noChangeAspect="1"/>
@@ -2577,13 +2500,13 @@
                   </pic:nvPicPr>
                   <pic:blipFill rotWithShape="1">
                     <a:blip r:embed="rId6"/>
-                    <a:srcRect b="30001"/>
+                    <a:srcRect t="9637" b="34037"/>
                     <a:stretch/>
                   </pic:blipFill>
                   <pic:spPr bwMode="auto">
                     <a:xfrm>
                       <a:off x="0" y="0"/>
-                      <a:ext cx="5759450" cy="3579962"/>
+                      <a:ext cx="5759450" cy="2880673"/>
                     </a:xfrm>
                     <a:prstGeom prst="rect">
                       <a:avLst/>
@@ -2603,6 +2526,2607 @@
           </wp:inline>
         </w:drawing>
       </w:r>
+      <w:r>
+        <w:rPr>
+          <w:lang w:val="en-US"/>
+        </w:rPr>
+        <w:br w:type="page"/>
+      </w:r>
+    </w:p>
+    <w:p>
+      <w:pPr>
+        <w:pStyle w:val="berschrift1"/>
+        <w:numPr>
+          <w:ilvl w:val="0"/>
+          <w:numId w:val="1"/>
+        </w:numPr>
+        <w:rPr>
+          <w:lang w:val="en-US"/>
+        </w:rPr>
+      </w:pPr>
+      <w:r>
+        <w:rPr>
+          <w:lang w:val="en-US"/>
+        </w:rPr>
+        <w:lastRenderedPageBreak/>
+        <w:t>Solution Evaluation</w:t>
+      </w:r>
+      <w:r>
+        <w:rPr>
+          <w:lang w:val="en-US"/>
+        </w:rPr>
+        <w:t xml:space="preserve"> (Marc)</w:t>
+      </w:r>
+    </w:p>
+    <w:p>
+      <w:pPr>
+        <w:rPr>
+          <w:lang w:val="en-US"/>
+        </w:rPr>
+      </w:pPr>
+    </w:p>
+    <w:p>
+      <w:pPr>
+        <w:spacing w:line="360" w:lineRule="auto"/>
+        <w:jc w:val="both"/>
+        <w:rPr>
+          <w:rFonts w:ascii="Times New Roman" w:eastAsia="Times New Roman" w:hAnsi="Times New Roman" w:cs="Times New Roman"/>
+          <w:lang w:val="en-US" w:eastAsia="de-DE"/>
+        </w:rPr>
+      </w:pPr>
+      <w:r>
+        <w:rPr>
+          <w:rFonts w:ascii="Times New Roman" w:eastAsia="Times New Roman" w:hAnsi="Times New Roman" w:cs="Times New Roman"/>
+          <w:lang w:val="en-US" w:eastAsia="de-DE"/>
+        </w:rPr>
+        <w:t>As mentioned in the introduction, we used the Scrum methodology for this project. In our project, we took the current solution in each sprint and continuously gathered feedback from the stakeholders</w:t>
+      </w:r>
+      <w:r>
+        <w:rPr>
+          <w:rFonts w:ascii="Times New Roman" w:eastAsia="Times New Roman" w:hAnsi="Times New Roman" w:cs="Times New Roman"/>
+          <w:lang w:val="en-US" w:eastAsia="de-DE"/>
+        </w:rPr>
+        <w:t xml:space="preserve">. </w:t>
+      </w:r>
+      <w:r>
+        <w:rPr>
+          <w:rFonts w:ascii="Times New Roman" w:eastAsia="Times New Roman" w:hAnsi="Times New Roman" w:cs="Times New Roman"/>
+          <w:lang w:val="en-US" w:eastAsia="de-DE"/>
+        </w:rPr>
+        <w:t>These feedback loops have motivated us to constantly consider our problem and to work out the solution iteratively.</w:t>
+      </w:r>
+      <w:r>
+        <w:rPr>
+          <w:rFonts w:ascii="Times New Roman" w:eastAsia="Times New Roman" w:hAnsi="Times New Roman" w:cs="Times New Roman"/>
+          <w:lang w:val="en-US" w:eastAsia="de-DE"/>
+        </w:rPr>
+        <w:t xml:space="preserve"> </w:t>
+      </w:r>
+    </w:p>
+    <w:p>
+      <w:pPr>
+        <w:spacing w:line="360" w:lineRule="auto"/>
+        <w:jc w:val="both"/>
+        <w:rPr>
+          <w:rFonts w:ascii="Times New Roman" w:eastAsia="Times New Roman" w:hAnsi="Times New Roman" w:cs="Times New Roman"/>
+          <w:lang w:val="en-US" w:eastAsia="de-DE"/>
+        </w:rPr>
+      </w:pPr>
+    </w:p>
+    <w:p>
+      <w:pPr>
+        <w:spacing w:line="360" w:lineRule="auto"/>
+        <w:jc w:val="both"/>
+        <w:rPr>
+          <w:rFonts w:ascii="Times New Roman" w:eastAsia="Times New Roman" w:hAnsi="Times New Roman" w:cs="Times New Roman"/>
+          <w:lang w:val="en-US" w:eastAsia="de-DE"/>
+        </w:rPr>
+      </w:pPr>
+      <w:r>
+        <w:rPr>
+          <w:rFonts w:ascii="Times New Roman" w:eastAsia="Times New Roman" w:hAnsi="Times New Roman" w:cs="Times New Roman"/>
+          <w:lang w:val="en-US" w:eastAsia="de-DE"/>
+        </w:rPr>
+        <w:t>Our end product is composed of the requirements resulting from the stakeholder groups to create a possible draft that shows an approach to make technical informatics more interesting and understandable.</w:t>
+      </w:r>
+      <w:r>
+        <w:rPr>
+          <w:lang w:val="en-US"/>
+        </w:rPr>
+        <w:t xml:space="preserve"> </w:t>
+      </w:r>
+      <w:r>
+        <w:rPr>
+          <w:rFonts w:ascii="Times New Roman" w:eastAsia="Times New Roman" w:hAnsi="Times New Roman" w:cs="Times New Roman"/>
+          <w:lang w:val="en-US" w:eastAsia="de-DE"/>
+        </w:rPr>
+        <w:t xml:space="preserve">All our techniques described in the </w:t>
+      </w:r>
+      <w:r>
+        <w:rPr>
+          <w:rFonts w:ascii="Times New Roman" w:eastAsia="Times New Roman" w:hAnsi="Times New Roman" w:cs="Times New Roman"/>
+          <w:lang w:val="en-US" w:eastAsia="de-DE"/>
+        </w:rPr>
+        <w:t>e</w:t>
+      </w:r>
+      <w:r>
+        <w:rPr>
+          <w:rFonts w:ascii="Times New Roman" w:eastAsia="Times New Roman" w:hAnsi="Times New Roman" w:cs="Times New Roman"/>
+          <w:lang w:val="en-US" w:eastAsia="de-DE"/>
+        </w:rPr>
+        <w:t>licitation section rely on intensive communication with the stakeholders. In each sprint the requirements were revised until they were finally worked out in a final document together with a draft approach.</w:t>
+      </w:r>
+    </w:p>
+    <w:p>
+      <w:pPr>
+        <w:spacing w:line="360" w:lineRule="auto"/>
+        <w:jc w:val="both"/>
+        <w:rPr>
+          <w:rFonts w:ascii="Times New Roman" w:eastAsia="Times New Roman" w:hAnsi="Times New Roman" w:cs="Times New Roman"/>
+          <w:lang w:val="en-US" w:eastAsia="de-DE"/>
+        </w:rPr>
+      </w:pPr>
+    </w:p>
+    <w:p>
+      <w:pPr>
+        <w:spacing w:line="360" w:lineRule="auto"/>
+        <w:jc w:val="both"/>
+        <w:rPr>
+          <w:rFonts w:ascii="Times New Roman" w:eastAsia="Times New Roman" w:hAnsi="Times New Roman" w:cs="Times New Roman"/>
+          <w:lang w:val="en-US" w:eastAsia="de-DE"/>
+        </w:rPr>
+      </w:pPr>
+      <w:r>
+        <w:rPr>
+          <w:rFonts w:ascii="Times New Roman" w:eastAsia="Times New Roman" w:hAnsi="Times New Roman" w:cs="Times New Roman"/>
+          <w:lang w:val="en-US" w:eastAsia="de-DE"/>
+        </w:rPr>
+        <w:t>Sprint 1:</w:t>
+      </w:r>
+    </w:p>
+    <w:p>
+      <w:pPr>
+        <w:spacing w:line="360" w:lineRule="auto"/>
+        <w:jc w:val="both"/>
+        <w:rPr>
+          <w:rFonts w:ascii="Times New Roman" w:eastAsia="Times New Roman" w:hAnsi="Times New Roman" w:cs="Times New Roman"/>
+          <w:lang w:val="en-US" w:eastAsia="de-DE"/>
+        </w:rPr>
+      </w:pPr>
+    </w:p>
+    <w:p>
+      <w:pPr>
+        <w:spacing w:line="360" w:lineRule="auto"/>
+        <w:jc w:val="both"/>
+        <w:rPr>
+          <w:rFonts w:ascii="Times New Roman" w:eastAsia="Times New Roman" w:hAnsi="Times New Roman" w:cs="Times New Roman"/>
+          <w:lang w:val="en-US" w:eastAsia="de-DE"/>
+        </w:rPr>
+      </w:pPr>
+    </w:p>
+    <w:p>
+      <w:pPr>
+        <w:spacing w:line="360" w:lineRule="auto"/>
+        <w:jc w:val="both"/>
+        <w:rPr>
+          <w:rFonts w:ascii="Times New Roman" w:eastAsia="Times New Roman" w:hAnsi="Times New Roman" w:cs="Times New Roman"/>
+          <w:lang w:val="en-US" w:eastAsia="de-DE"/>
+        </w:rPr>
+      </w:pPr>
+      <w:r>
+        <w:rPr>
+          <w:rFonts w:ascii="Times New Roman" w:eastAsia="Times New Roman" w:hAnsi="Times New Roman" w:cs="Times New Roman"/>
+          <w:lang w:val="en-US" w:eastAsia="de-DE"/>
+        </w:rPr>
+        <w:t>Sprint 2:</w:t>
+      </w:r>
+    </w:p>
+    <w:p>
+      <w:pPr>
+        <w:spacing w:line="360" w:lineRule="auto"/>
+        <w:jc w:val="both"/>
+        <w:rPr>
+          <w:rFonts w:ascii="Times New Roman" w:eastAsia="Times New Roman" w:hAnsi="Times New Roman" w:cs="Times New Roman"/>
+          <w:lang w:val="en-US" w:eastAsia="de-DE"/>
+        </w:rPr>
+      </w:pPr>
+    </w:p>
+    <w:p>
+      <w:pPr>
+        <w:spacing w:line="360" w:lineRule="auto"/>
+        <w:jc w:val="both"/>
+        <w:rPr>
+          <w:rFonts w:ascii="Times New Roman" w:eastAsia="Times New Roman" w:hAnsi="Times New Roman" w:cs="Times New Roman"/>
+          <w:lang w:val="en-US" w:eastAsia="de-DE"/>
+        </w:rPr>
+      </w:pPr>
+    </w:p>
+    <w:p>
+      <w:pPr>
+        <w:spacing w:line="360" w:lineRule="auto"/>
+        <w:jc w:val="both"/>
+        <w:rPr>
+          <w:rFonts w:ascii="Times New Roman" w:eastAsia="Times New Roman" w:hAnsi="Times New Roman" w:cs="Times New Roman"/>
+          <w:lang w:val="en-US" w:eastAsia="de-DE"/>
+        </w:rPr>
+      </w:pPr>
+      <w:r>
+        <w:rPr>
+          <w:rFonts w:ascii="Times New Roman" w:eastAsia="Times New Roman" w:hAnsi="Times New Roman" w:cs="Times New Roman"/>
+          <w:lang w:val="en-US" w:eastAsia="de-DE"/>
+        </w:rPr>
+        <w:t>Sprint 3:</w:t>
+      </w:r>
+    </w:p>
+    <w:p>
+      <w:pPr>
+        <w:spacing w:line="360" w:lineRule="auto"/>
+        <w:jc w:val="both"/>
+        <w:rPr>
+          <w:rFonts w:ascii="Times New Roman" w:eastAsia="Times New Roman" w:hAnsi="Times New Roman" w:cs="Times New Roman"/>
+          <w:lang w:val="en-US" w:eastAsia="de-DE"/>
+        </w:rPr>
+      </w:pPr>
+    </w:p>
+    <w:p>
+      <w:pPr>
+        <w:spacing w:line="360" w:lineRule="auto"/>
+        <w:jc w:val="both"/>
+        <w:rPr>
+          <w:rFonts w:ascii="Times New Roman" w:eastAsia="Times New Roman" w:hAnsi="Times New Roman" w:cs="Times New Roman"/>
+          <w:lang w:val="en-US" w:eastAsia="de-DE"/>
+        </w:rPr>
+      </w:pPr>
+      <w:r>
+        <w:rPr>
+          <w:rFonts w:ascii="Times New Roman" w:eastAsia="Times New Roman" w:hAnsi="Times New Roman" w:cs="Times New Roman"/>
+          <w:lang w:val="en-US" w:eastAsia="de-DE"/>
+        </w:rPr>
+        <w:t xml:space="preserve"> </w:t>
+      </w:r>
+    </w:p>
+    <w:p>
+      <w:pPr>
+        <w:spacing w:line="360" w:lineRule="auto"/>
+        <w:jc w:val="both"/>
+        <w:rPr>
+          <w:rFonts w:ascii="Times New Roman" w:eastAsia="Times New Roman" w:hAnsi="Times New Roman" w:cs="Times New Roman"/>
+          <w:lang w:val="en-US" w:eastAsia="de-DE"/>
+        </w:rPr>
+      </w:pPr>
+      <w:r>
+        <w:rPr>
+          <w:rFonts w:ascii="Times New Roman" w:eastAsia="Times New Roman" w:hAnsi="Times New Roman" w:cs="Times New Roman"/>
+          <w:lang w:val="en-US" w:eastAsia="de-DE"/>
+        </w:rPr>
+        <w:t>Acceptance Criteria</w:t>
+      </w:r>
+    </w:p>
+    <w:p>
+      <w:pPr>
+        <w:spacing w:line="360" w:lineRule="auto"/>
+        <w:jc w:val="both"/>
+        <w:rPr>
+          <w:rFonts w:ascii="Times New Roman" w:eastAsia="Times New Roman" w:hAnsi="Times New Roman" w:cs="Times New Roman"/>
+          <w:lang w:val="de-CH" w:eastAsia="de-DE"/>
+        </w:rPr>
+      </w:pPr>
+      <w:r>
+        <w:rPr>
+          <w:rFonts w:ascii="Times New Roman" w:eastAsia="Times New Roman" w:hAnsi="Times New Roman" w:cs="Times New Roman"/>
+          <w:lang w:val="de-CH" w:eastAsia="de-DE"/>
+        </w:rPr>
+        <w:t>Waren basierend auf den A</w:t>
+      </w:r>
+      <w:r>
+        <w:rPr>
+          <w:rFonts w:ascii="Times New Roman" w:eastAsia="Times New Roman" w:hAnsi="Times New Roman" w:cs="Times New Roman"/>
+          <w:lang w:val="de-CH" w:eastAsia="de-DE"/>
+        </w:rPr>
+        <w:t>pproach</w:t>
+      </w:r>
+      <w:r>
+        <w:rPr>
+          <w:rFonts w:ascii="Times New Roman" w:eastAsia="Times New Roman" w:hAnsi="Times New Roman" w:cs="Times New Roman"/>
+          <w:lang w:val="de-CH" w:eastAsia="de-DE"/>
+        </w:rPr>
+        <w:t xml:space="preserve"> erleichtert es die Zusammenhänge zu verstehen</w:t>
+      </w:r>
+      <w:bookmarkStart w:id="0" w:name="_GoBack"/>
+      <w:bookmarkEnd w:id="0"/>
+    </w:p>
+    <w:p>
+      <w:pPr>
+        <w:rPr>
+          <w:lang w:val="de-CH"/>
+        </w:rPr>
+      </w:pPr>
+    </w:p>
+    <w:p>
+      <w:pPr>
+        <w:autoSpaceDE w:val="0"/>
+        <w:autoSpaceDN w:val="0"/>
+        <w:adjustRightInd w:val="0"/>
+        <w:rPr>
+          <w:rFonts w:ascii="Times New Roman" w:hAnsi="Times New Roman" w:cs="Times New Roman"/>
+          <w:lang w:val="en-US"/>
+        </w:rPr>
+      </w:pPr>
+      <w:r>
+        <w:rPr>
+          <w:rFonts w:ascii="Calibri Light" w:hAnsi="Calibri Light" w:cs="Calibri Light"/>
+          <w:color w:val="000000"/>
+          <w:lang w:val="en-US"/>
+        </w:rPr>
+        <w:t xml:space="preserve">Throughout an agile project, the stakeholders and agile team continually assess </w:t>
+      </w:r>
+    </w:p>
+    <w:p>
+      <w:pPr>
+        <w:autoSpaceDE w:val="0"/>
+        <w:autoSpaceDN w:val="0"/>
+        <w:adjustRightInd w:val="0"/>
+        <w:rPr>
+          <w:rFonts w:ascii="Calibri Light" w:hAnsi="Calibri Light" w:cs="Calibri Light"/>
+          <w:color w:val="000000"/>
+          <w:lang w:val="en-US"/>
+        </w:rPr>
+      </w:pPr>
+      <w:r>
+        <w:rPr>
+          <w:rFonts w:ascii="Calibri Light" w:hAnsi="Calibri Light" w:cs="Calibri Light"/>
+          <w:color w:val="000000"/>
+          <w:lang w:val="en-US"/>
+        </w:rPr>
+        <w:t>and evaluate the development solution as it is incrementally built and refined.</w:t>
+      </w:r>
+    </w:p>
+    <w:p>
+      <w:pPr>
+        <w:autoSpaceDE w:val="0"/>
+        <w:autoSpaceDN w:val="0"/>
+        <w:adjustRightInd w:val="0"/>
+        <w:rPr>
+          <w:rFonts w:ascii="Calibri Light" w:hAnsi="Calibri Light" w:cs="Calibri Light"/>
+          <w:color w:val="000000"/>
+          <w:lang w:val="en-US"/>
+        </w:rPr>
+      </w:pPr>
+      <w:r>
+        <w:rPr>
+          <w:rFonts w:ascii="Calibri Light" w:hAnsi="Calibri Light" w:cs="Calibri Light"/>
+          <w:color w:val="000000"/>
+          <w:lang w:val="en-US"/>
+        </w:rPr>
+        <w:t>Evaluation of the evolving solution with the stakeholders occurs at the end of</w:t>
+      </w:r>
+    </w:p>
+    <w:p>
+      <w:pPr>
+        <w:autoSpaceDE w:val="0"/>
+        <w:autoSpaceDN w:val="0"/>
+        <w:adjustRightInd w:val="0"/>
+        <w:rPr>
+          <w:rFonts w:ascii="Calibri Light" w:hAnsi="Calibri Light" w:cs="Calibri Light"/>
+          <w:color w:val="000000"/>
+          <w:lang w:val="en-US"/>
+        </w:rPr>
+      </w:pPr>
+      <w:r>
+        <w:rPr>
+          <w:rFonts w:ascii="Calibri Light" w:hAnsi="Calibri Light" w:cs="Calibri Light"/>
+          <w:color w:val="000000"/>
+          <w:lang w:val="en-US"/>
+        </w:rPr>
+        <w:t>every development cycle to ensure the deliverable meets their needs and satisfies</w:t>
+      </w:r>
+    </w:p>
+    <w:p>
+      <w:pPr>
+        <w:autoSpaceDE w:val="0"/>
+        <w:autoSpaceDN w:val="0"/>
+        <w:adjustRightInd w:val="0"/>
+        <w:rPr>
+          <w:rFonts w:ascii="Calibri Light" w:hAnsi="Calibri Light" w:cs="Calibri Light"/>
+          <w:color w:val="000000"/>
+          <w:lang w:val="en-US"/>
+        </w:rPr>
+      </w:pPr>
+      <w:r>
+        <w:rPr>
+          <w:rFonts w:ascii="Calibri Light" w:hAnsi="Calibri Light" w:cs="Calibri Light"/>
+          <w:color w:val="000000"/>
+          <w:lang w:val="en-US"/>
+        </w:rPr>
+        <w:t>their expectations. The business analyst ensures that the product meets</w:t>
+      </w:r>
+    </w:p>
+    <w:p>
+      <w:pPr>
+        <w:autoSpaceDE w:val="0"/>
+        <w:autoSpaceDN w:val="0"/>
+        <w:adjustRightInd w:val="0"/>
+        <w:rPr>
+          <w:rFonts w:ascii="Calibri Light" w:hAnsi="Calibri Light" w:cs="Calibri Light"/>
+          <w:color w:val="000000"/>
+          <w:lang w:val="en-US"/>
+        </w:rPr>
+      </w:pPr>
+      <w:r>
+        <w:rPr>
+          <w:rFonts w:ascii="Calibri Light" w:hAnsi="Calibri Light" w:cs="Calibri Light"/>
+          <w:color w:val="000000"/>
+          <w:lang w:val="en-US"/>
+        </w:rPr>
+        <w:t>expectations before a product is released, and identifies new opportunities that</w:t>
+      </w:r>
+    </w:p>
+    <w:p>
+      <w:pPr>
+        <w:autoSpaceDE w:val="0"/>
+        <w:autoSpaceDN w:val="0"/>
+        <w:adjustRightInd w:val="0"/>
+        <w:rPr>
+          <w:rFonts w:ascii="Times New Roman" w:hAnsi="Times New Roman" w:cs="Times New Roman"/>
+          <w:lang w:val="en-US"/>
+        </w:rPr>
+      </w:pPr>
+      <w:r>
+        <w:rPr>
+          <w:rFonts w:ascii="Calibri Light" w:hAnsi="Calibri Light" w:cs="Calibri Light"/>
+          <w:color w:val="000000"/>
+          <w:lang w:val="en-US"/>
+        </w:rPr>
+        <w:t>will add value to the business.</w:t>
+      </w:r>
+    </w:p>
+    <w:p>
+      <w:pPr>
+        <w:rPr>
+          <w:lang w:val="en-US"/>
+        </w:rPr>
+      </w:pPr>
+    </w:p>
+    <w:p>
+      <w:pPr>
+        <w:rPr>
+          <w:lang w:val="en-US"/>
+        </w:rPr>
+      </w:pPr>
+    </w:p>
+    <w:p>
+      <w:pPr>
+        <w:rPr>
+          <w:lang w:val="en-US"/>
+        </w:rPr>
+      </w:pPr>
+    </w:p>
+    <w:p>
+      <w:pPr>
+        <w:rPr>
+          <w:lang w:val="en-US"/>
+        </w:rPr>
+      </w:pPr>
+      <w:r>
+        <w:rPr>
+          <w:lang w:val="en-US"/>
+        </w:rPr>
+        <w:t>What did we do here? We had interviews with stakeholders Students in the 2</w:t>
+      </w:r>
+      <w:r>
+        <w:rPr>
+          <w:vertAlign w:val="superscript"/>
+          <w:lang w:val="en-US"/>
+        </w:rPr>
+        <w:t>nd</w:t>
+      </w:r>
+      <w:r>
+        <w:rPr>
+          <w:lang w:val="en-US"/>
+        </w:rPr>
+        <w:t xml:space="preserve"> semester BIT. We had interviews with the </w:t>
+      </w:r>
+      <w:r>
+        <w:rPr>
+          <w:lang w:val="en-US"/>
+        </w:rPr>
+        <w:t>3</w:t>
+      </w:r>
+      <w:r>
+        <w:rPr>
+          <w:vertAlign w:val="superscript"/>
+          <w:lang w:val="en-US"/>
+        </w:rPr>
+        <w:t>rd</w:t>
+      </w:r>
+      <w:r>
+        <w:rPr>
+          <w:lang w:val="en-US"/>
+        </w:rPr>
+        <w:t xml:space="preserve"> </w:t>
+      </w:r>
+      <w:proofErr w:type="spellStart"/>
+      <w:r>
+        <w:rPr>
+          <w:lang w:val="en-US"/>
+        </w:rPr>
+        <w:t>Semster</w:t>
+      </w:r>
+      <w:proofErr w:type="spellEnd"/>
+      <w:r>
+        <w:rPr>
+          <w:lang w:val="en-US"/>
+        </w:rPr>
+        <w:t xml:space="preserve"> Students BIS. We had interviews with Stakeholder Knut Hinkelmann and updates with the Holger. We assessed by presenting and interviewing </w:t>
+      </w:r>
+      <w:r>
+        <w:rPr>
+          <w:lang w:val="en-US"/>
+        </w:rPr>
+        <w:t xml:space="preserve">Andreas Martin. We conducted </w:t>
+      </w:r>
+      <w:proofErr w:type="spellStart"/>
+      <w:r>
+        <w:rPr>
+          <w:lang w:val="en-US"/>
+        </w:rPr>
+        <w:t>survery</w:t>
+      </w:r>
+      <w:proofErr w:type="spellEnd"/>
+      <w:r>
+        <w:rPr>
+          <w:lang w:val="en-US"/>
+        </w:rPr>
+        <w:t xml:space="preserve"> with both stakeholder groups. </w:t>
+      </w:r>
+      <w:r>
+        <w:rPr>
+          <w:lang w:val="en-US"/>
+        </w:rPr>
+        <w:t>We created a prototype with raspberry pi etc.</w:t>
+      </w:r>
+      <w:r>
+        <w:rPr>
+          <w:lang w:val="en-US"/>
+        </w:rPr>
+        <w:t xml:space="preserve"> We created a first draft as a curriculum. </w:t>
+      </w:r>
+      <w:r>
+        <w:rPr>
+          <w:lang w:val="en-US"/>
+        </w:rPr>
+        <w:t xml:space="preserve">We had always feedback loops that helped us creating new ways to design our solution </w:t>
+      </w:r>
+    </w:p>
+    <w:p>
+      <w:pPr>
+        <w:rPr>
+          <w:lang w:val="en-US"/>
+        </w:rPr>
+      </w:pPr>
+    </w:p>
+    <w:p>
+      <w:pPr>
+        <w:rPr>
+          <w:lang w:val="en-US"/>
+        </w:rPr>
+      </w:pPr>
+      <w:r>
+        <w:rPr>
+          <w:lang w:val="en-US"/>
+        </w:rPr>
+        <w:lastRenderedPageBreak/>
+        <w:t>Sponsor</w:t>
+      </w:r>
+    </w:p>
+    <w:p>
+      <w:pPr>
+        <w:rPr>
+          <w:lang w:val="en-US"/>
+        </w:rPr>
+      </w:pPr>
+      <w:r>
+        <w:rPr>
+          <w:lang w:val="en-US"/>
+        </w:rPr>
+        <w:br w:type="page"/>
+      </w:r>
+    </w:p>
+    <w:p>
+      <w:pPr>
+        <w:rPr>
+          <w:lang w:val="en-US"/>
+        </w:rPr>
+      </w:pPr>
+      <w:r>
+        <w:rPr>
+          <w:noProof/>
+        </w:rPr>
+        <w:lastRenderedPageBreak/>
+        <w:drawing>
+          <wp:inline distT="0" distB="0" distL="0" distR="0" wp14:anchorId="4BE7BFF6" wp14:editId="085874D0">
+            <wp:extent cx="5759450" cy="5704840"/>
+            <wp:effectExtent l="0" t="0" r="0" b="0"/>
+            <wp:docPr id="3" name="Grafik 3"/>
+            <wp:cNvGraphicFramePr>
+              <a:graphicFrameLocks xmlns:a="http://schemas.openxmlformats.org/drawingml/2006/main" noChangeAspect="1"/>
+            </wp:cNvGraphicFramePr>
+            <a:graphic xmlns:a="http://schemas.openxmlformats.org/drawingml/2006/main">
+              <a:graphicData uri="http://schemas.openxmlformats.org/drawingml/2006/picture">
+                <pic:pic xmlns:pic="http://schemas.openxmlformats.org/drawingml/2006/picture">
+                  <pic:nvPicPr>
+                    <pic:cNvPr id="1" name=""/>
+                    <pic:cNvPicPr/>
+                  </pic:nvPicPr>
+                  <pic:blipFill>
+                    <a:blip r:embed="rId7"/>
+                    <a:stretch>
+                      <a:fillRect/>
+                    </a:stretch>
+                  </pic:blipFill>
+                  <pic:spPr>
+                    <a:xfrm>
+                      <a:off x="0" y="0"/>
+                      <a:ext cx="5759450" cy="5704840"/>
+                    </a:xfrm>
+                    <a:prstGeom prst="rect">
+                      <a:avLst/>
+                    </a:prstGeom>
+                  </pic:spPr>
+                </pic:pic>
+              </a:graphicData>
+            </a:graphic>
+          </wp:inline>
+        </w:drawing>
+      </w:r>
+    </w:p>
+    <w:p>
+      <w:pPr>
+        <w:rPr>
+          <w:lang w:val="en-US"/>
+        </w:rPr>
+      </w:pPr>
+    </w:p>
+    <w:p>
+      <w:pPr>
+        <w:pStyle w:val="Listenabsatz"/>
+        <w:numPr>
+          <w:ilvl w:val="0"/>
+          <w:numId w:val="1"/>
+        </w:numPr>
+        <w:autoSpaceDE w:val="0"/>
+        <w:autoSpaceDN w:val="0"/>
+        <w:adjustRightInd w:val="0"/>
+        <w:rPr>
+          <w:rFonts w:ascii="Arial" w:hAnsi="Arial" w:cs="Arial"/>
+          <w:b/>
+          <w:bCs/>
+          <w:color w:val="5E6264"/>
+          <w:lang w:val="de-CH"/>
+        </w:rPr>
+      </w:pPr>
+      <w:r>
+        <w:rPr>
+          <w:rFonts w:ascii="Arial" w:hAnsi="Arial" w:cs="Arial"/>
+          <w:b/>
+          <w:bCs/>
+          <w:color w:val="5E6264"/>
+          <w:lang w:val="de-CH"/>
+        </w:rPr>
+        <w:t>.6 Solution Evaluation</w:t>
+      </w:r>
+    </w:p>
+    <w:p>
+      <w:pPr>
+        <w:pStyle w:val="Listenabsatz"/>
+        <w:numPr>
+          <w:ilvl w:val="0"/>
+          <w:numId w:val="1"/>
+        </w:numPr>
+        <w:autoSpaceDE w:val="0"/>
+        <w:autoSpaceDN w:val="0"/>
+        <w:adjustRightInd w:val="0"/>
+        <w:rPr>
+          <w:rFonts w:ascii="Times New Roman" w:hAnsi="Times New Roman" w:cs="Times New Roman"/>
+          <w:lang w:val="en-US"/>
+        </w:rPr>
+      </w:pPr>
+      <w:r>
+        <w:rPr>
+          <w:rFonts w:ascii="Calibri Light" w:hAnsi="Calibri Light" w:cs="Calibri Light"/>
+          <w:color w:val="000000"/>
+          <w:lang w:val="en-US"/>
+        </w:rPr>
+        <w:t xml:space="preserve">Solution evaluation focuses on solution components and the value they provide. </w:t>
+      </w:r>
+    </w:p>
+    <w:p>
+      <w:pPr>
+        <w:pStyle w:val="Listenabsatz"/>
+        <w:numPr>
+          <w:ilvl w:val="0"/>
+          <w:numId w:val="1"/>
+        </w:numPr>
+        <w:rPr>
+          <w:lang w:val="en-US"/>
+        </w:rPr>
+      </w:pPr>
+      <w:r>
+        <w:rPr>
+          <w:rFonts w:ascii="Calibri Light" w:hAnsi="Calibri Light" w:cs="Calibri Light"/>
+          <w:color w:val="000000"/>
+          <w:lang w:val="en-US"/>
+        </w:rPr>
+        <w:t>Within an IT context, this includes a focus on the interactions between multiple</w:t>
+      </w:r>
+    </w:p>
+    <w:p>
+      <w:pPr>
+        <w:autoSpaceDE w:val="0"/>
+        <w:autoSpaceDN w:val="0"/>
+        <w:adjustRightInd w:val="0"/>
+        <w:rPr>
+          <w:rFonts w:ascii="Calibri Light" w:hAnsi="Calibri Light" w:cs="Calibri Light"/>
+          <w:color w:val="000000"/>
+          <w:lang w:val="en-US"/>
+        </w:rPr>
+      </w:pPr>
+      <w:r>
+        <w:rPr>
+          <w:rFonts w:ascii="Calibri Light" w:hAnsi="Calibri Light" w:cs="Calibri Light"/>
+          <w:color w:val="000000"/>
+          <w:lang w:val="en-US"/>
+        </w:rPr>
+        <w:t>systems within the change and the surrounding environment. It is important for a</w:t>
+      </w:r>
+    </w:p>
+    <w:p>
+      <w:pPr>
+        <w:autoSpaceDE w:val="0"/>
+        <w:autoSpaceDN w:val="0"/>
+        <w:adjustRightInd w:val="0"/>
+        <w:rPr>
+          <w:rFonts w:ascii="Calibri Light" w:hAnsi="Calibri Light" w:cs="Calibri Light"/>
+          <w:color w:val="000000"/>
+          <w:lang w:val="en-US"/>
+        </w:rPr>
+      </w:pPr>
+      <w:r>
+        <w:rPr>
+          <w:rFonts w:ascii="Calibri Light" w:hAnsi="Calibri Light" w:cs="Calibri Light"/>
+          <w:color w:val="000000"/>
+          <w:lang w:val="en-US"/>
+        </w:rPr>
+        <w:t>business analyst working in the IT discipline to understand the context of the</w:t>
+      </w:r>
+    </w:p>
+    <w:p>
+      <w:pPr>
+        <w:autoSpaceDE w:val="0"/>
+        <w:autoSpaceDN w:val="0"/>
+        <w:adjustRightInd w:val="0"/>
+        <w:rPr>
+          <w:rFonts w:ascii="Calibri Light" w:hAnsi="Calibri Light" w:cs="Calibri Light"/>
+          <w:color w:val="000000"/>
+          <w:lang w:val="en-US"/>
+        </w:rPr>
+      </w:pPr>
+      <w:r>
+        <w:rPr>
+          <w:rFonts w:ascii="Calibri Light" w:hAnsi="Calibri Light" w:cs="Calibri Light"/>
+          <w:color w:val="000000"/>
+          <w:lang w:val="en-US"/>
+        </w:rPr>
+        <w:t>solution and how changes within one system or process can impact other systems</w:t>
+      </w:r>
+    </w:p>
+    <w:p>
+      <w:pPr>
+        <w:autoSpaceDE w:val="0"/>
+        <w:autoSpaceDN w:val="0"/>
+        <w:adjustRightInd w:val="0"/>
+        <w:rPr>
+          <w:rFonts w:ascii="Calibri Light" w:hAnsi="Calibri Light" w:cs="Calibri Light"/>
+          <w:color w:val="000000"/>
+          <w:lang w:val="en-US"/>
+        </w:rPr>
+      </w:pPr>
+      <w:r>
+        <w:rPr>
+          <w:rFonts w:ascii="Calibri Light" w:hAnsi="Calibri Light" w:cs="Calibri Light"/>
+          <w:color w:val="000000"/>
+          <w:lang w:val="en-US"/>
+        </w:rPr>
+        <w:t>within the environment. These impacts can add negative or positive value to the</w:t>
+      </w:r>
+    </w:p>
+    <w:p>
+      <w:pPr>
+        <w:autoSpaceDE w:val="0"/>
+        <w:autoSpaceDN w:val="0"/>
+        <w:adjustRightInd w:val="0"/>
+        <w:rPr>
+          <w:rFonts w:ascii="Times New Roman" w:hAnsi="Times New Roman" w:cs="Times New Roman"/>
+          <w:lang w:val="en-US"/>
+        </w:rPr>
+      </w:pPr>
+      <w:r>
+        <w:rPr>
+          <w:rFonts w:ascii="Calibri Light" w:hAnsi="Calibri Light" w:cs="Calibri Light"/>
+          <w:color w:val="000000"/>
+          <w:lang w:val="en-US"/>
+        </w:rPr>
+        <w:t>other systems, therefore impacting the overall realization of value for the change.</w:t>
+      </w:r>
+    </w:p>
+    <w:p>
+      <w:pPr>
+        <w:autoSpaceDE w:val="0"/>
+        <w:autoSpaceDN w:val="0"/>
+        <w:adjustRightInd w:val="0"/>
+        <w:rPr>
+          <w:rFonts w:ascii="Times New Roman" w:hAnsi="Times New Roman" w:cs="Times New Roman"/>
+          <w:lang w:val="en-US"/>
+        </w:rPr>
+      </w:pPr>
+      <w:r>
+        <w:rPr>
+          <w:rFonts w:ascii="Calibri Light" w:hAnsi="Calibri Light" w:cs="Calibri Light"/>
+          <w:color w:val="FFFFFF"/>
+          <w:sz w:val="20"/>
+          <w:szCs w:val="20"/>
+          <w:lang w:val="en-US"/>
+        </w:rPr>
+        <w:t>407</w:t>
+      </w:r>
+    </w:p>
+    <w:p>
+      <w:pPr>
+        <w:autoSpaceDE w:val="0"/>
+        <w:autoSpaceDN w:val="0"/>
+        <w:adjustRightInd w:val="0"/>
+        <w:rPr>
+          <w:rFonts w:ascii="Times New Roman" w:hAnsi="Times New Roman" w:cs="Times New Roman"/>
+          <w:lang w:val="en-US"/>
+        </w:rPr>
+      </w:pPr>
+      <w:r>
+        <w:rPr>
+          <w:rFonts w:ascii="Calibri Light" w:hAnsi="Calibri Light" w:cs="Calibri Light"/>
+          <w:color w:val="5E6264"/>
+          <w:sz w:val="20"/>
+          <w:szCs w:val="20"/>
+          <w:lang w:val="en-US"/>
+        </w:rPr>
+        <w:t>Complimentary IIBA</w:t>
+      </w:r>
+    </w:p>
+    <w:p>
+      <w:pPr>
+        <w:autoSpaceDE w:val="0"/>
+        <w:autoSpaceDN w:val="0"/>
+        <w:adjustRightInd w:val="0"/>
+        <w:rPr>
+          <w:rFonts w:ascii="Calibri Light" w:hAnsi="Calibri Light" w:cs="Calibri Light"/>
+          <w:color w:val="000000"/>
+          <w:lang w:val="en-US"/>
+        </w:rPr>
+      </w:pPr>
+      <w:r>
+        <w:rPr>
+          <w:rFonts w:ascii="Calibri Light" w:hAnsi="Calibri Light" w:cs="Calibri Light"/>
+          <w:color w:val="000000"/>
+          <w:lang w:val="en-US"/>
+        </w:rPr>
+        <w:t>One aspect of solution evaluation within an IT context is software testing or</w:t>
+      </w:r>
+    </w:p>
+    <w:p>
+      <w:pPr>
+        <w:autoSpaceDE w:val="0"/>
+        <w:autoSpaceDN w:val="0"/>
+        <w:adjustRightInd w:val="0"/>
+        <w:rPr>
+          <w:rFonts w:ascii="Calibri Light" w:hAnsi="Calibri Light" w:cs="Calibri Light"/>
+          <w:color w:val="000000"/>
+          <w:lang w:val="en-US"/>
+        </w:rPr>
+      </w:pPr>
+      <w:r>
+        <w:rPr>
+          <w:rFonts w:ascii="Calibri Light" w:hAnsi="Calibri Light" w:cs="Calibri Light"/>
+          <w:color w:val="000000"/>
+          <w:lang w:val="en-US"/>
+        </w:rPr>
+        <w:t>solution testing. Testing or quality assurance ensures that the solution performs as</w:t>
+      </w:r>
+    </w:p>
+    <w:p>
+      <w:pPr>
+        <w:autoSpaceDE w:val="0"/>
+        <w:autoSpaceDN w:val="0"/>
+        <w:adjustRightInd w:val="0"/>
+        <w:rPr>
+          <w:rFonts w:ascii="Calibri Light" w:hAnsi="Calibri Light" w:cs="Calibri Light"/>
+          <w:color w:val="000000"/>
+          <w:lang w:val="en-US"/>
+        </w:rPr>
+      </w:pPr>
+      <w:r>
+        <w:rPr>
+          <w:rFonts w:ascii="Calibri Light" w:hAnsi="Calibri Light" w:cs="Calibri Light"/>
+          <w:color w:val="000000"/>
+          <w:lang w:val="en-US"/>
+        </w:rPr>
+        <w:t>anticipated or designed, and that it meets the needs of the business or</w:t>
+      </w:r>
+    </w:p>
+    <w:p>
+      <w:pPr>
+        <w:autoSpaceDE w:val="0"/>
+        <w:autoSpaceDN w:val="0"/>
+        <w:adjustRightInd w:val="0"/>
+        <w:rPr>
+          <w:rFonts w:ascii="Calibri Light" w:hAnsi="Calibri Light" w:cs="Calibri Light"/>
+          <w:color w:val="000000"/>
+          <w:lang w:val="en-US"/>
+        </w:rPr>
+      </w:pPr>
+      <w:r>
+        <w:rPr>
+          <w:rFonts w:ascii="Calibri Light" w:hAnsi="Calibri Light" w:cs="Calibri Light"/>
+          <w:color w:val="000000"/>
+          <w:lang w:val="en-US"/>
+        </w:rPr>
+        <w:t>stakeholders who requested the change effort. The business analyst works with</w:t>
+      </w:r>
+    </w:p>
+    <w:p>
+      <w:pPr>
+        <w:autoSpaceDE w:val="0"/>
+        <w:autoSpaceDN w:val="0"/>
+        <w:adjustRightInd w:val="0"/>
+        <w:rPr>
+          <w:rFonts w:ascii="Calibri Light" w:hAnsi="Calibri Light" w:cs="Calibri Light"/>
+          <w:color w:val="000000"/>
+          <w:lang w:val="en-US"/>
+        </w:rPr>
+      </w:pPr>
+      <w:r>
+        <w:rPr>
+          <w:rFonts w:ascii="Calibri Light" w:hAnsi="Calibri Light" w:cs="Calibri Light"/>
+          <w:color w:val="000000"/>
+          <w:lang w:val="en-US"/>
+        </w:rPr>
+        <w:t>quality assurance (testers) to ensure that technical solutions will meet the</w:t>
+      </w:r>
+    </w:p>
+    <w:p>
+      <w:pPr>
+        <w:autoSpaceDE w:val="0"/>
+        <w:autoSpaceDN w:val="0"/>
+        <w:adjustRightInd w:val="0"/>
+        <w:rPr>
+          <w:rFonts w:ascii="Calibri Light" w:hAnsi="Calibri Light" w:cs="Calibri Light"/>
+          <w:color w:val="000000"/>
+          <w:lang w:val="en-US"/>
+        </w:rPr>
+      </w:pPr>
+      <w:r>
+        <w:rPr>
+          <w:rFonts w:ascii="Calibri Light" w:hAnsi="Calibri Light" w:cs="Calibri Light"/>
+          <w:color w:val="000000"/>
+          <w:lang w:val="en-US"/>
+        </w:rPr>
+        <w:t>business needs as defined by the requirements and other business analysis</w:t>
+      </w:r>
+    </w:p>
+    <w:p>
+      <w:pPr>
+        <w:autoSpaceDE w:val="0"/>
+        <w:autoSpaceDN w:val="0"/>
+        <w:adjustRightInd w:val="0"/>
+        <w:rPr>
+          <w:rFonts w:ascii="Calibri Light" w:hAnsi="Calibri Light" w:cs="Calibri Light"/>
+          <w:color w:val="000000"/>
+          <w:lang w:val="en-US"/>
+        </w:rPr>
+      </w:pPr>
+      <w:r>
+        <w:rPr>
+          <w:rFonts w:ascii="Calibri Light" w:hAnsi="Calibri Light" w:cs="Calibri Light"/>
+          <w:color w:val="000000"/>
+          <w:lang w:val="en-US"/>
+        </w:rPr>
+        <w:t>deliverables. Testers utilize testing methodologies to plan, develop, and execute</w:t>
+      </w:r>
+    </w:p>
+    <w:p>
+      <w:pPr>
+        <w:autoSpaceDE w:val="0"/>
+        <w:autoSpaceDN w:val="0"/>
+        <w:adjustRightInd w:val="0"/>
+        <w:rPr>
+          <w:rFonts w:ascii="Calibri Light" w:hAnsi="Calibri Light" w:cs="Calibri Light"/>
+          <w:color w:val="000000"/>
+          <w:lang w:val="en-US"/>
+        </w:rPr>
+      </w:pPr>
+      <w:r>
+        <w:rPr>
+          <w:rFonts w:ascii="Calibri Light" w:hAnsi="Calibri Light" w:cs="Calibri Light"/>
+          <w:color w:val="000000"/>
+          <w:lang w:val="en-US"/>
+        </w:rPr>
+        <w:t>tests. This aspect of solution testing generally focuses on complete process</w:t>
+      </w:r>
+    </w:p>
+    <w:p>
+      <w:pPr>
+        <w:autoSpaceDE w:val="0"/>
+        <w:autoSpaceDN w:val="0"/>
+        <w:adjustRightInd w:val="0"/>
+        <w:rPr>
+          <w:rFonts w:ascii="Calibri Light" w:hAnsi="Calibri Light" w:cs="Calibri Light"/>
+          <w:color w:val="000000"/>
+          <w:lang w:val="en-US"/>
+        </w:rPr>
+      </w:pPr>
+      <w:r>
+        <w:rPr>
+          <w:rFonts w:ascii="Calibri Light" w:hAnsi="Calibri Light" w:cs="Calibri Light"/>
+          <w:color w:val="000000"/>
+          <w:lang w:val="en-US"/>
+        </w:rPr>
+        <w:t>testing, including across systems to ensure end-to-end solution quality and</w:t>
+      </w:r>
+    </w:p>
+    <w:p>
+      <w:pPr>
+        <w:autoSpaceDE w:val="0"/>
+        <w:autoSpaceDN w:val="0"/>
+        <w:adjustRightInd w:val="0"/>
+        <w:rPr>
+          <w:rFonts w:ascii="Calibri Light" w:hAnsi="Calibri Light" w:cs="Calibri Light"/>
+          <w:color w:val="000000"/>
+          <w:lang w:val="en-US"/>
+        </w:rPr>
+      </w:pPr>
+      <w:r>
+        <w:rPr>
+          <w:rFonts w:ascii="Calibri Light" w:hAnsi="Calibri Light" w:cs="Calibri Light"/>
+          <w:color w:val="000000"/>
+          <w:lang w:val="en-US"/>
+        </w:rPr>
+        <w:t>accuracy. Business analysts work with stakeholders to plan, develop, and execute</w:t>
+      </w:r>
+    </w:p>
+    <w:p>
+      <w:pPr>
+        <w:autoSpaceDE w:val="0"/>
+        <w:autoSpaceDN w:val="0"/>
+        <w:adjustRightInd w:val="0"/>
+        <w:rPr>
+          <w:rFonts w:ascii="Times New Roman" w:hAnsi="Times New Roman" w:cs="Times New Roman"/>
+          <w:lang w:val="en-US"/>
+        </w:rPr>
+      </w:pPr>
+      <w:r>
+        <w:rPr>
+          <w:rFonts w:ascii="Calibri Light" w:hAnsi="Calibri Light" w:cs="Calibri Light"/>
+          <w:color w:val="000000"/>
+          <w:lang w:val="en-US"/>
+        </w:rPr>
+        <w:lastRenderedPageBreak/>
+        <w:t>user acceptance tests to ensure that the solution meets their needs.</w:t>
+      </w:r>
+    </w:p>
+    <w:p>
+      <w:pPr>
+        <w:autoSpaceDE w:val="0"/>
+        <w:autoSpaceDN w:val="0"/>
+        <w:adjustRightInd w:val="0"/>
+        <w:rPr>
+          <w:rFonts w:ascii="Times New Roman" w:hAnsi="Times New Roman" w:cs="Times New Roman"/>
+          <w:lang w:val="en-US"/>
+        </w:rPr>
+      </w:pPr>
+      <w:r>
+        <w:rPr>
+          <w:rFonts w:ascii="Calibri Light" w:hAnsi="Calibri Light" w:cs="Calibri Light"/>
+          <w:color w:val="5E6264"/>
+          <w:sz w:val="16"/>
+          <w:szCs w:val="16"/>
+          <w:lang w:val="en-US"/>
+        </w:rPr>
+        <w:t>®</w:t>
+      </w:r>
+    </w:p>
+    <w:p>
+      <w:pPr>
+        <w:autoSpaceDE w:val="0"/>
+        <w:autoSpaceDN w:val="0"/>
+        <w:adjustRightInd w:val="0"/>
+        <w:rPr>
+          <w:rFonts w:ascii="Calibri Light" w:hAnsi="Calibri Light" w:cs="Calibri Light"/>
+          <w:color w:val="000000"/>
+          <w:lang w:val="en-US"/>
+        </w:rPr>
+      </w:pPr>
+      <w:r>
+        <w:rPr>
+          <w:rFonts w:ascii="Calibri Light" w:hAnsi="Calibri Light" w:cs="Calibri Light"/>
+          <w:color w:val="000000"/>
+          <w:lang w:val="en-US"/>
+        </w:rPr>
+        <w:t>Business analysts make themselves aware of the rationale for implementing an IT</w:t>
+      </w:r>
+    </w:p>
+    <w:p>
+      <w:pPr>
+        <w:autoSpaceDE w:val="0"/>
+        <w:autoSpaceDN w:val="0"/>
+        <w:adjustRightInd w:val="0"/>
+        <w:rPr>
+          <w:rFonts w:ascii="Calibri Light" w:hAnsi="Calibri Light" w:cs="Calibri Light"/>
+          <w:color w:val="000000"/>
+          <w:lang w:val="en-US"/>
+        </w:rPr>
+      </w:pPr>
+      <w:r>
+        <w:rPr>
+          <w:rFonts w:ascii="Calibri Light" w:hAnsi="Calibri Light" w:cs="Calibri Light"/>
+          <w:color w:val="000000"/>
+          <w:lang w:val="en-US"/>
+        </w:rPr>
+        <w:t>solution and how that rationale works to create solution value. This value</w:t>
+      </w:r>
+    </w:p>
+    <w:p>
+      <w:pPr>
+        <w:autoSpaceDE w:val="0"/>
+        <w:autoSpaceDN w:val="0"/>
+        <w:adjustRightInd w:val="0"/>
+        <w:rPr>
+          <w:rFonts w:ascii="Calibri Light" w:hAnsi="Calibri Light" w:cs="Calibri Light"/>
+          <w:color w:val="000000"/>
+          <w:lang w:val="en-US"/>
+        </w:rPr>
+      </w:pPr>
+      <w:r>
+        <w:rPr>
+          <w:rFonts w:ascii="Calibri Light" w:hAnsi="Calibri Light" w:cs="Calibri Light"/>
+          <w:color w:val="000000"/>
+          <w:lang w:val="en-US"/>
+        </w:rPr>
+        <w:t>realization is commonly associated with better support for business processes and</w:t>
+      </w:r>
+    </w:p>
+    <w:p>
+      <w:pPr>
+        <w:autoSpaceDE w:val="0"/>
+        <w:autoSpaceDN w:val="0"/>
+        <w:adjustRightInd w:val="0"/>
+        <w:rPr>
+          <w:rFonts w:ascii="Times New Roman" w:hAnsi="Times New Roman" w:cs="Times New Roman"/>
+          <w:lang w:val="en-US"/>
+        </w:rPr>
+      </w:pPr>
+      <w:r>
+        <w:rPr>
+          <w:rFonts w:ascii="Calibri Light" w:hAnsi="Calibri Light" w:cs="Calibri Light"/>
+          <w:color w:val="000000"/>
+          <w:lang w:val="en-US"/>
+        </w:rPr>
+        <w:t>procedures.</w:t>
+      </w:r>
+    </w:p>
+    <w:p>
+      <w:pPr>
+        <w:autoSpaceDE w:val="0"/>
+        <w:autoSpaceDN w:val="0"/>
+        <w:adjustRightInd w:val="0"/>
+        <w:rPr>
+          <w:rFonts w:ascii="Times New Roman" w:hAnsi="Times New Roman" w:cs="Times New Roman"/>
+          <w:lang w:val="en-US"/>
+        </w:rPr>
+      </w:pPr>
+      <w:r>
+        <w:rPr>
+          <w:rFonts w:ascii="Calibri Light" w:hAnsi="Calibri Light" w:cs="Calibri Light"/>
+          <w:color w:val="5E6264"/>
+          <w:sz w:val="20"/>
+          <w:szCs w:val="20"/>
+          <w:lang w:val="en-US"/>
+        </w:rPr>
+        <w:t xml:space="preserve"> Member Copy. Not for Distribution or Resale.</w:t>
+      </w:r>
+    </w:p>
+    <w:p>
+      <w:pPr>
+        <w:autoSpaceDE w:val="0"/>
+        <w:autoSpaceDN w:val="0"/>
+        <w:adjustRightInd w:val="0"/>
+        <w:rPr>
+          <w:rFonts w:ascii="Calibri Light" w:hAnsi="Calibri Light" w:cs="Calibri Light"/>
+          <w:color w:val="000000"/>
+          <w:lang w:val="en-US"/>
+        </w:rPr>
+      </w:pPr>
+      <w:r>
+        <w:rPr>
+          <w:rFonts w:ascii="Calibri Light" w:hAnsi="Calibri Light" w:cs="Calibri Light"/>
+          <w:color w:val="000000"/>
+          <w:lang w:val="en-US"/>
+        </w:rPr>
+        <w:t>Business and technical objectives are associated with benefits and value</w:t>
+      </w:r>
+    </w:p>
+    <w:p>
+      <w:pPr>
+        <w:autoSpaceDE w:val="0"/>
+        <w:autoSpaceDN w:val="0"/>
+        <w:adjustRightInd w:val="0"/>
+        <w:rPr>
+          <w:rFonts w:ascii="Calibri Light" w:hAnsi="Calibri Light" w:cs="Calibri Light"/>
+          <w:color w:val="000000"/>
+          <w:lang w:val="en-US"/>
+        </w:rPr>
+      </w:pPr>
+      <w:r>
+        <w:rPr>
+          <w:rFonts w:ascii="Calibri Light" w:hAnsi="Calibri Light" w:cs="Calibri Light"/>
+          <w:color w:val="000000"/>
+          <w:lang w:val="en-US"/>
+        </w:rPr>
+        <w:t>realization which are measured against defined metrics used to evaluate success.</w:t>
+      </w:r>
+    </w:p>
+    <w:p>
+      <w:pPr>
+        <w:autoSpaceDE w:val="0"/>
+        <w:autoSpaceDN w:val="0"/>
+        <w:adjustRightInd w:val="0"/>
+        <w:rPr>
+          <w:rFonts w:ascii="Calibri Light" w:hAnsi="Calibri Light" w:cs="Calibri Light"/>
+          <w:color w:val="000000"/>
+          <w:lang w:val="en-US"/>
+        </w:rPr>
+      </w:pPr>
+      <w:r>
+        <w:rPr>
+          <w:rFonts w:ascii="Calibri Light" w:hAnsi="Calibri Light" w:cs="Calibri Light"/>
+          <w:color w:val="000000"/>
+          <w:lang w:val="en-US"/>
+        </w:rPr>
+        <w:t>Requirements should trace back to the objectives, and this traceability provides a</w:t>
+      </w:r>
+    </w:p>
+    <w:p>
+      <w:pPr>
+        <w:autoSpaceDE w:val="0"/>
+        <w:autoSpaceDN w:val="0"/>
+        <w:adjustRightInd w:val="0"/>
+        <w:rPr>
+          <w:rFonts w:ascii="Calibri Light" w:hAnsi="Calibri Light" w:cs="Calibri Light"/>
+          <w:color w:val="000000"/>
+          <w:lang w:val="en-US"/>
+        </w:rPr>
+      </w:pPr>
+      <w:r>
+        <w:rPr>
+          <w:rFonts w:ascii="Calibri Light" w:hAnsi="Calibri Light" w:cs="Calibri Light"/>
+          <w:color w:val="000000"/>
+          <w:lang w:val="en-US"/>
+        </w:rPr>
+        <w:t>foundation for solution evaluation. The analysis of solution performance focuses</w:t>
+      </w:r>
+    </w:p>
+    <w:p>
+      <w:pPr>
+        <w:autoSpaceDE w:val="0"/>
+        <w:autoSpaceDN w:val="0"/>
+        <w:adjustRightInd w:val="0"/>
+        <w:rPr>
+          <w:rFonts w:ascii="Calibri Light" w:hAnsi="Calibri Light" w:cs="Calibri Light"/>
+          <w:color w:val="000000"/>
+          <w:lang w:val="en-US"/>
+        </w:rPr>
+      </w:pPr>
+      <w:r>
+        <w:rPr>
+          <w:rFonts w:ascii="Calibri Light" w:hAnsi="Calibri Light" w:cs="Calibri Light"/>
+          <w:color w:val="000000"/>
+          <w:lang w:val="en-US"/>
+        </w:rPr>
+        <w:t>on technical systems and how they provide potential and actual value to</w:t>
+      </w:r>
+    </w:p>
+    <w:p>
+      <w:pPr>
+        <w:autoSpaceDE w:val="0"/>
+        <w:autoSpaceDN w:val="0"/>
+        <w:adjustRightInd w:val="0"/>
+        <w:rPr>
+          <w:rFonts w:ascii="Times New Roman" w:hAnsi="Times New Roman" w:cs="Times New Roman"/>
+          <w:lang w:val="en-US"/>
+        </w:rPr>
+      </w:pPr>
+      <w:r>
+        <w:rPr>
+          <w:rFonts w:ascii="Calibri Light" w:hAnsi="Calibri Light" w:cs="Calibri Light"/>
+          <w:color w:val="000000"/>
+          <w:lang w:val="en-US"/>
+        </w:rPr>
+        <w:t>stakeholders.</w:t>
+      </w:r>
+    </w:p>
+    <w:p>
+      <w:pPr>
+        <w:autoSpaceDE w:val="0"/>
+        <w:autoSpaceDN w:val="0"/>
+        <w:adjustRightInd w:val="0"/>
+        <w:rPr>
+          <w:rFonts w:ascii="Calibri Light" w:hAnsi="Calibri Light" w:cs="Calibri Light"/>
+          <w:color w:val="000000"/>
+          <w:lang w:val="en-US"/>
+        </w:rPr>
+      </w:pPr>
+      <w:r>
+        <w:rPr>
+          <w:rFonts w:ascii="Calibri Light" w:hAnsi="Calibri Light" w:cs="Calibri Light"/>
+          <w:color w:val="000000"/>
+          <w:lang w:val="en-US"/>
+        </w:rPr>
+        <w:t>Where a large organizational change contains an IT element, an IT solution</w:t>
+      </w:r>
+    </w:p>
+    <w:p>
+      <w:pPr>
+        <w:autoSpaceDE w:val="0"/>
+        <w:autoSpaceDN w:val="0"/>
+        <w:adjustRightInd w:val="0"/>
+        <w:rPr>
+          <w:rFonts w:ascii="Calibri Light" w:hAnsi="Calibri Light" w:cs="Calibri Light"/>
+          <w:color w:val="000000"/>
+          <w:lang w:val="en-US"/>
+        </w:rPr>
+      </w:pPr>
+      <w:r>
+        <w:rPr>
+          <w:rFonts w:ascii="Calibri Light" w:hAnsi="Calibri Light" w:cs="Calibri Light"/>
+          <w:color w:val="000000"/>
+          <w:lang w:val="en-US"/>
+        </w:rPr>
+        <w:t>evaluation can contribute to a broader benefits realization activity associated with</w:t>
+      </w:r>
+    </w:p>
+    <w:p>
+      <w:pPr>
+        <w:autoSpaceDE w:val="0"/>
+        <w:autoSpaceDN w:val="0"/>
+        <w:adjustRightInd w:val="0"/>
+        <w:rPr>
+          <w:rFonts w:ascii="Times New Roman" w:hAnsi="Times New Roman" w:cs="Times New Roman"/>
+          <w:lang w:val="en-US"/>
+        </w:rPr>
+      </w:pPr>
+      <w:r>
+        <w:rPr>
+          <w:rFonts w:ascii="Calibri Light" w:hAnsi="Calibri Light" w:cs="Calibri Light"/>
+          <w:color w:val="000000"/>
+          <w:lang w:val="en-US"/>
+        </w:rPr>
+        <w:t>the whole change program.</w:t>
+      </w:r>
+    </w:p>
+    <w:p>
+      <w:pPr>
+        <w:autoSpaceDE w:val="0"/>
+        <w:autoSpaceDN w:val="0"/>
+        <w:adjustRightInd w:val="0"/>
+        <w:rPr>
+          <w:rFonts w:ascii="Calibri Light" w:hAnsi="Calibri Light" w:cs="Calibri Light"/>
+          <w:color w:val="000000"/>
+          <w:lang w:val="en-US"/>
+        </w:rPr>
+      </w:pPr>
+      <w:r>
+        <w:rPr>
+          <w:rFonts w:ascii="Calibri Light" w:hAnsi="Calibri Light" w:cs="Calibri Light"/>
+          <w:color w:val="000000"/>
+          <w:lang w:val="en-US"/>
+        </w:rPr>
+        <w:t>As part of solution evaluation activities, a business analyst may work with a team</w:t>
+      </w:r>
+    </w:p>
+    <w:p>
+      <w:pPr>
+        <w:autoSpaceDE w:val="0"/>
+        <w:autoSpaceDN w:val="0"/>
+        <w:adjustRightInd w:val="0"/>
+        <w:rPr>
+          <w:rFonts w:ascii="Calibri Light" w:hAnsi="Calibri Light" w:cs="Calibri Light"/>
+          <w:color w:val="000000"/>
+          <w:lang w:val="en-US"/>
+        </w:rPr>
+      </w:pPr>
+      <w:r>
+        <w:rPr>
+          <w:rFonts w:ascii="Calibri Light" w:hAnsi="Calibri Light" w:cs="Calibri Light"/>
+          <w:color w:val="000000"/>
+          <w:lang w:val="en-US"/>
+        </w:rPr>
+        <w:t>to complete tasks, such as assessing solution limitations and assessing the</w:t>
+      </w:r>
+    </w:p>
+    <w:p>
+      <w:pPr>
+        <w:autoSpaceDE w:val="0"/>
+        <w:autoSpaceDN w:val="0"/>
+        <w:adjustRightInd w:val="0"/>
+        <w:rPr>
+          <w:rFonts w:ascii="Calibri Light" w:hAnsi="Calibri Light" w:cs="Calibri Light"/>
+          <w:color w:val="000000"/>
+          <w:lang w:val="en-US"/>
+        </w:rPr>
+      </w:pPr>
+      <w:r>
+        <w:rPr>
+          <w:rFonts w:ascii="Calibri Light" w:hAnsi="Calibri Light" w:cs="Calibri Light"/>
+          <w:color w:val="000000"/>
+          <w:lang w:val="en-US"/>
+        </w:rPr>
+        <w:t>impacts of such limitations. The business analyst may support and assess technical</w:t>
+      </w:r>
+    </w:p>
+    <w:p>
+      <w:pPr>
+        <w:autoSpaceDE w:val="0"/>
+        <w:autoSpaceDN w:val="0"/>
+        <w:adjustRightInd w:val="0"/>
+        <w:rPr>
+          <w:rFonts w:ascii="Times New Roman" w:hAnsi="Times New Roman" w:cs="Times New Roman"/>
+          <w:lang w:val="en-US"/>
+        </w:rPr>
+      </w:pPr>
+      <w:r>
+        <w:rPr>
+          <w:rFonts w:ascii="Calibri Light" w:hAnsi="Calibri Light" w:cs="Calibri Light"/>
+          <w:color w:val="000000"/>
+          <w:lang w:val="en-US"/>
+        </w:rPr>
+        <w:t>testing efforts for all, or a portion of, the developed solution.</w:t>
+      </w:r>
+    </w:p>
+    <w:p>
+      <w:pPr>
+        <w:autoSpaceDE w:val="0"/>
+        <w:autoSpaceDN w:val="0"/>
+        <w:adjustRightInd w:val="0"/>
+        <w:rPr>
+          <w:rFonts w:ascii="Times New Roman" w:hAnsi="Times New Roman" w:cs="Times New Roman"/>
+          <w:lang w:val="en-US"/>
+        </w:rPr>
+      </w:pPr>
+      <w:r>
+        <w:rPr>
+          <w:rFonts w:ascii="Arial" w:hAnsi="Arial" w:cs="Arial"/>
+          <w:b/>
+          <w:bCs/>
+          <w:color w:val="5E6264"/>
+          <w:lang w:val="en-US"/>
+        </w:rPr>
+        <w:t>BABOK</w:t>
+      </w:r>
+    </w:p>
+    <w:p>
+      <w:pPr>
+        <w:autoSpaceDE w:val="0"/>
+        <w:autoSpaceDN w:val="0"/>
+        <w:adjustRightInd w:val="0"/>
+        <w:rPr>
+          <w:rFonts w:ascii="Times New Roman" w:hAnsi="Times New Roman" w:cs="Times New Roman"/>
+          <w:lang w:val="en-US"/>
+        </w:rPr>
+      </w:pPr>
+      <w:r>
+        <w:rPr>
+          <w:rFonts w:ascii="Arial" w:hAnsi="Arial" w:cs="Arial"/>
+          <w:b/>
+          <w:bCs/>
+          <w:color w:val="5E6264"/>
+          <w:sz w:val="18"/>
+          <w:szCs w:val="18"/>
+          <w:lang w:val="en-US"/>
+        </w:rPr>
+        <w:t>®</w:t>
+      </w:r>
+    </w:p>
+    <w:p>
+      <w:pPr>
+        <w:autoSpaceDE w:val="0"/>
+        <w:autoSpaceDN w:val="0"/>
+        <w:adjustRightInd w:val="0"/>
+        <w:rPr>
+          <w:rFonts w:ascii="Arial" w:hAnsi="Arial" w:cs="Arial"/>
+          <w:b/>
+          <w:bCs/>
+          <w:color w:val="5E6264"/>
+          <w:lang w:val="en-US"/>
+        </w:rPr>
+      </w:pPr>
+      <w:r>
+        <w:rPr>
+          <w:rFonts w:ascii="Arial" w:hAnsi="Arial" w:cs="Arial"/>
+          <w:b/>
+          <w:bCs/>
+          <w:color w:val="5E6264"/>
+          <w:lang w:val="en-US"/>
+        </w:rPr>
+        <w:t xml:space="preserve"> Guide Techniques</w:t>
+      </w:r>
+    </w:p>
+    <w:p>
+      <w:pPr>
+        <w:autoSpaceDE w:val="0"/>
+        <w:autoSpaceDN w:val="0"/>
+        <w:adjustRightInd w:val="0"/>
+        <w:rPr>
+          <w:rFonts w:ascii="Times New Roman" w:hAnsi="Times New Roman" w:cs="Times New Roman"/>
+          <w:lang w:val="en-US"/>
+        </w:rPr>
+      </w:pPr>
+      <w:r>
+        <w:rPr>
+          <w:rFonts w:ascii="Calibri Light" w:hAnsi="Calibri Light" w:cs="Calibri Light"/>
+          <w:color w:val="000000"/>
+          <w:lang w:val="en-US"/>
+        </w:rPr>
+        <w:t xml:space="preserve">• </w:t>
+      </w:r>
+      <w:r>
+        <w:rPr>
+          <w:rFonts w:ascii="Calibri Light" w:hAnsi="Calibri Light" w:cs="Calibri Light"/>
+          <w:color w:val="155195"/>
+          <w:lang w:val="en-US"/>
+        </w:rPr>
+        <w:t>Acceptance and Evaluation Criteria</w:t>
+      </w:r>
+      <w:r>
+        <w:rPr>
+          <w:rFonts w:ascii="Calibri Light" w:hAnsi="Calibri Light" w:cs="Calibri Light"/>
+          <w:color w:val="000000"/>
+          <w:lang w:val="en-US"/>
+        </w:rPr>
+        <w:t xml:space="preserve"> </w:t>
+      </w:r>
+    </w:p>
+    <w:p>
+      <w:pPr>
+        <w:autoSpaceDE w:val="0"/>
+        <w:autoSpaceDN w:val="0"/>
+        <w:adjustRightInd w:val="0"/>
+        <w:rPr>
+          <w:rFonts w:ascii="Calibri Light" w:hAnsi="Calibri Light" w:cs="Calibri Light"/>
+          <w:color w:val="000000"/>
+          <w:lang w:val="en-US"/>
+        </w:rPr>
+      </w:pPr>
+      <w:r>
+        <w:rPr>
+          <w:rFonts w:ascii="Calibri Light" w:hAnsi="Calibri Light" w:cs="Calibri Light"/>
+          <w:color w:val="000000"/>
+          <w:lang w:val="en-US"/>
+        </w:rPr>
+        <w:t>(p. 217)</w:t>
+      </w:r>
+    </w:p>
+    <w:p>
+      <w:pPr>
+        <w:autoSpaceDE w:val="0"/>
+        <w:autoSpaceDN w:val="0"/>
+        <w:adjustRightInd w:val="0"/>
+        <w:rPr>
+          <w:rFonts w:ascii="Calibri Light" w:hAnsi="Calibri Light" w:cs="Calibri Light"/>
+          <w:color w:val="000000"/>
+          <w:lang w:val="en-US"/>
+        </w:rPr>
+      </w:pPr>
+      <w:r>
+        <w:rPr>
+          <w:rFonts w:ascii="Calibri Light" w:hAnsi="Calibri Light" w:cs="Calibri Light"/>
+          <w:color w:val="000000"/>
+          <w:lang w:val="en-US"/>
+        </w:rPr>
+        <w:t xml:space="preserve">• </w:t>
+      </w:r>
+      <w:r>
+        <w:rPr>
+          <w:rFonts w:ascii="Calibri Light" w:hAnsi="Calibri Light" w:cs="Calibri Light"/>
+          <w:color w:val="155195"/>
+          <w:lang w:val="en-US"/>
+        </w:rPr>
+        <w:t>Decision Analysis</w:t>
+      </w:r>
+      <w:r>
+        <w:rPr>
+          <w:rFonts w:ascii="Calibri Light" w:hAnsi="Calibri Light" w:cs="Calibri Light"/>
+          <w:color w:val="000000"/>
+          <w:lang w:val="en-US"/>
+        </w:rPr>
+        <w:t xml:space="preserve"> (p. 261)</w:t>
+      </w:r>
+    </w:p>
+    <w:p>
+      <w:pPr>
+        <w:autoSpaceDE w:val="0"/>
+        <w:autoSpaceDN w:val="0"/>
+        <w:adjustRightInd w:val="0"/>
+        <w:rPr>
+          <w:rFonts w:ascii="Calibri Light" w:hAnsi="Calibri Light" w:cs="Calibri Light"/>
+          <w:color w:val="000000"/>
+          <w:lang w:val="en-US"/>
+        </w:rPr>
+      </w:pPr>
+      <w:r>
+        <w:rPr>
+          <w:rFonts w:ascii="Calibri Light" w:hAnsi="Calibri Light" w:cs="Calibri Light"/>
+          <w:color w:val="000000"/>
+          <w:lang w:val="en-US"/>
+        </w:rPr>
+        <w:t xml:space="preserve">• </w:t>
+      </w:r>
+      <w:r>
+        <w:rPr>
+          <w:rFonts w:ascii="Calibri Light" w:hAnsi="Calibri Light" w:cs="Calibri Light"/>
+          <w:color w:val="155195"/>
+          <w:lang w:val="en-US"/>
+        </w:rPr>
+        <w:t>Estimation</w:t>
+      </w:r>
+      <w:r>
+        <w:rPr>
+          <w:rFonts w:ascii="Calibri Light" w:hAnsi="Calibri Light" w:cs="Calibri Light"/>
+          <w:color w:val="000000"/>
+          <w:lang w:val="en-US"/>
+        </w:rPr>
+        <w:t xml:space="preserve"> (p. 271)</w:t>
+      </w:r>
+    </w:p>
+    <w:p>
+      <w:pPr>
+        <w:autoSpaceDE w:val="0"/>
+        <w:autoSpaceDN w:val="0"/>
+        <w:adjustRightInd w:val="0"/>
+        <w:rPr>
+          <w:rFonts w:ascii="Calibri Light" w:hAnsi="Calibri Light" w:cs="Calibri Light"/>
+          <w:color w:val="000000"/>
+          <w:lang w:val="en-US"/>
+        </w:rPr>
+      </w:pPr>
+      <w:r>
+        <w:rPr>
+          <w:rFonts w:ascii="Calibri Light" w:hAnsi="Calibri Light" w:cs="Calibri Light"/>
+          <w:color w:val="000000"/>
+          <w:lang w:val="en-US"/>
+        </w:rPr>
+        <w:t xml:space="preserve">• </w:t>
+      </w:r>
+      <w:r>
+        <w:rPr>
+          <w:rFonts w:ascii="Calibri Light" w:hAnsi="Calibri Light" w:cs="Calibri Light"/>
+          <w:color w:val="155195"/>
+          <w:lang w:val="en-US"/>
+        </w:rPr>
+        <w:t>Item Tracking</w:t>
+      </w:r>
+      <w:r>
+        <w:rPr>
+          <w:rFonts w:ascii="Calibri Light" w:hAnsi="Calibri Light" w:cs="Calibri Light"/>
+          <w:color w:val="000000"/>
+          <w:lang w:val="en-US"/>
+        </w:rPr>
+        <w:t xml:space="preserve"> (p. 294)</w:t>
+      </w:r>
+    </w:p>
+    <w:p>
+      <w:pPr>
+        <w:autoSpaceDE w:val="0"/>
+        <w:autoSpaceDN w:val="0"/>
+        <w:adjustRightInd w:val="0"/>
+        <w:rPr>
+          <w:rFonts w:ascii="Times New Roman" w:hAnsi="Times New Roman" w:cs="Times New Roman"/>
+          <w:lang w:val="en-US"/>
+        </w:rPr>
+      </w:pPr>
+      <w:r>
+        <w:rPr>
+          <w:rFonts w:ascii="Calibri Light" w:hAnsi="Calibri Light" w:cs="Calibri Light"/>
+          <w:color w:val="000000"/>
+          <w:lang w:val="en-US"/>
+        </w:rPr>
+        <w:t xml:space="preserve">• </w:t>
+      </w:r>
+      <w:r>
+        <w:rPr>
+          <w:rFonts w:ascii="Calibri Light" w:hAnsi="Calibri Light" w:cs="Calibri Light"/>
+          <w:color w:val="155195"/>
+          <w:lang w:val="en-US"/>
+        </w:rPr>
+        <w:t xml:space="preserve">Metrics and Key Performance </w:t>
+      </w:r>
+    </w:p>
+    <w:p>
+      <w:pPr>
+        <w:autoSpaceDE w:val="0"/>
+        <w:autoSpaceDN w:val="0"/>
+        <w:adjustRightInd w:val="0"/>
+        <w:rPr>
+          <w:rFonts w:ascii="Calibri Light" w:hAnsi="Calibri Light" w:cs="Calibri Light"/>
+          <w:color w:val="000000"/>
+          <w:lang w:val="en-US"/>
+        </w:rPr>
+      </w:pPr>
+      <w:r>
+        <w:rPr>
+          <w:rFonts w:ascii="Calibri Light" w:hAnsi="Calibri Light" w:cs="Calibri Light"/>
+          <w:color w:val="155195"/>
+          <w:lang w:val="en-US"/>
+        </w:rPr>
+        <w:t>Indicators (KPIs)</w:t>
+      </w:r>
+      <w:r>
+        <w:rPr>
+          <w:rFonts w:ascii="Calibri Light" w:hAnsi="Calibri Light" w:cs="Calibri Light"/>
+          <w:color w:val="000000"/>
+          <w:lang w:val="en-US"/>
+        </w:rPr>
+        <w:t xml:space="preserve"> (p. 297)</w:t>
+      </w:r>
+    </w:p>
+    <w:p>
+      <w:pPr>
+        <w:autoSpaceDE w:val="0"/>
+        <w:autoSpaceDN w:val="0"/>
+        <w:adjustRightInd w:val="0"/>
+        <w:rPr>
+          <w:rFonts w:ascii="Times New Roman" w:hAnsi="Times New Roman" w:cs="Times New Roman"/>
+          <w:lang w:val="en-US"/>
+        </w:rPr>
+      </w:pPr>
+      <w:r>
+        <w:rPr>
+          <w:rFonts w:ascii="Calibri Light" w:hAnsi="Calibri Light" w:cs="Calibri Light"/>
+          <w:color w:val="000000"/>
+          <w:lang w:val="en-US"/>
+        </w:rPr>
+        <w:t xml:space="preserve">• </w:t>
+      </w:r>
+      <w:r>
+        <w:rPr>
+          <w:rFonts w:ascii="Calibri Light" w:hAnsi="Calibri Light" w:cs="Calibri Light"/>
+          <w:color w:val="155195"/>
+          <w:lang w:val="en-US"/>
+        </w:rPr>
+        <w:t>Organizational Modelling</w:t>
+      </w:r>
+      <w:r>
+        <w:rPr>
+          <w:rFonts w:ascii="Calibri Light" w:hAnsi="Calibri Light" w:cs="Calibri Light"/>
+          <w:color w:val="000000"/>
+          <w:lang w:val="en-US"/>
+        </w:rPr>
+        <w:t xml:space="preserve"> (p. 308)</w:t>
+      </w:r>
+    </w:p>
+    <w:p>
+      <w:pPr>
+        <w:autoSpaceDE w:val="0"/>
+        <w:autoSpaceDN w:val="0"/>
+        <w:adjustRightInd w:val="0"/>
+        <w:rPr>
+          <w:rFonts w:ascii="Calibri Light" w:hAnsi="Calibri Light" w:cs="Calibri Light"/>
+          <w:color w:val="000000"/>
+          <w:lang w:val="en-US"/>
+        </w:rPr>
+      </w:pPr>
+      <w:r>
+        <w:rPr>
+          <w:rFonts w:ascii="Calibri Light" w:hAnsi="Calibri Light" w:cs="Calibri Light"/>
+          <w:color w:val="000000"/>
+          <w:lang w:val="en-US"/>
+        </w:rPr>
+        <w:t xml:space="preserve">• </w:t>
+      </w:r>
+      <w:r>
+        <w:rPr>
+          <w:rFonts w:ascii="Calibri Light" w:hAnsi="Calibri Light" w:cs="Calibri Light"/>
+          <w:color w:val="155195"/>
+          <w:lang w:val="en-US"/>
+        </w:rPr>
+        <w:t>Risk Analysis and Management</w:t>
+      </w:r>
+    </w:p>
+    <w:p>
+      <w:pPr>
+        <w:autoSpaceDE w:val="0"/>
+        <w:autoSpaceDN w:val="0"/>
+        <w:adjustRightInd w:val="0"/>
+        <w:rPr>
+          <w:rFonts w:ascii="Times New Roman" w:hAnsi="Times New Roman" w:cs="Times New Roman"/>
+          <w:lang w:val="de-CH"/>
+        </w:rPr>
+      </w:pPr>
+      <w:r>
+        <w:rPr>
+          <w:rFonts w:ascii="Calibri Light" w:hAnsi="Calibri Light" w:cs="Calibri Light"/>
+          <w:color w:val="000000"/>
+          <w:lang w:val="de-CH"/>
+        </w:rPr>
+        <w:t>(p. 329)</w:t>
+      </w:r>
+    </w:p>
+    <w:p>
+      <w:pPr>
+        <w:autoSpaceDE w:val="0"/>
+        <w:autoSpaceDN w:val="0"/>
+        <w:adjustRightInd w:val="0"/>
+        <w:rPr>
+          <w:rFonts w:ascii="Calibri Light" w:hAnsi="Calibri Light" w:cs="Calibri Light"/>
+          <w:color w:val="000000"/>
+          <w:lang w:val="de-CH"/>
+        </w:rPr>
+      </w:pPr>
+      <w:r>
+        <w:rPr>
+          <w:rFonts w:ascii="Calibri Light" w:hAnsi="Calibri Light" w:cs="Calibri Light"/>
+          <w:color w:val="000000"/>
+          <w:lang w:val="de-CH"/>
+        </w:rPr>
+        <w:t xml:space="preserve">• </w:t>
+      </w:r>
+      <w:proofErr w:type="spellStart"/>
+      <w:r>
+        <w:rPr>
+          <w:rFonts w:ascii="Calibri Light" w:hAnsi="Calibri Light" w:cs="Calibri Light"/>
+          <w:color w:val="155195"/>
+          <w:lang w:val="de-CH"/>
+        </w:rPr>
+        <w:t>Process</w:t>
+      </w:r>
+      <w:proofErr w:type="spellEnd"/>
+      <w:r>
+        <w:rPr>
+          <w:rFonts w:ascii="Calibri Light" w:hAnsi="Calibri Light" w:cs="Calibri Light"/>
+          <w:color w:val="155195"/>
+          <w:lang w:val="de-CH"/>
+        </w:rPr>
+        <w:t xml:space="preserve"> Modelling</w:t>
+      </w:r>
+      <w:r>
+        <w:rPr>
+          <w:rFonts w:ascii="Calibri Light" w:hAnsi="Calibri Light" w:cs="Calibri Light"/>
+          <w:color w:val="000000"/>
+          <w:lang w:val="de-CH"/>
+        </w:rPr>
+        <w:t xml:space="preserve"> (p. 318)</w:t>
+      </w:r>
+    </w:p>
+    <w:p>
+      <w:pPr>
+        <w:autoSpaceDE w:val="0"/>
+        <w:autoSpaceDN w:val="0"/>
+        <w:adjustRightInd w:val="0"/>
+        <w:rPr>
+          <w:rFonts w:ascii="Times New Roman" w:hAnsi="Times New Roman" w:cs="Times New Roman"/>
+          <w:lang w:val="de-CH"/>
+        </w:rPr>
+      </w:pPr>
+      <w:r>
+        <w:rPr>
+          <w:rFonts w:ascii="Calibri Light" w:hAnsi="Calibri Light" w:cs="Calibri Light"/>
+          <w:color w:val="000000"/>
+          <w:lang w:val="de-CH"/>
+        </w:rPr>
+        <w:t xml:space="preserve">• </w:t>
+      </w:r>
+      <w:r>
+        <w:rPr>
+          <w:rFonts w:ascii="Calibri Light" w:hAnsi="Calibri Light" w:cs="Calibri Light"/>
+          <w:color w:val="155195"/>
+          <w:lang w:val="de-CH"/>
+        </w:rPr>
+        <w:t>SWOT Analysis</w:t>
+      </w:r>
+      <w:r>
+        <w:rPr>
+          <w:rFonts w:ascii="Calibri Light" w:hAnsi="Calibri Light" w:cs="Calibri Light"/>
+          <w:color w:val="000000"/>
+          <w:lang w:val="de-CH"/>
+        </w:rPr>
+        <w:t xml:space="preserve"> (p. 353)</w:t>
+      </w:r>
+    </w:p>
+    <w:p>
+      <w:pPr>
+        <w:pStyle w:val="Listenabsatz"/>
+        <w:numPr>
+          <w:ilvl w:val="0"/>
+          <w:numId w:val="5"/>
+        </w:numPr>
+        <w:rPr>
+          <w:lang w:val="en-US"/>
+        </w:rPr>
+      </w:pPr>
+      <w:r>
+        <w:rPr>
+          <w:rFonts w:ascii="Calibri Light" w:hAnsi="Calibri Light" w:cs="Calibri Light"/>
+          <w:color w:val="000000"/>
+          <w:sz w:val="22"/>
+          <w:szCs w:val="22"/>
+          <w:lang w:val="de-CH"/>
+        </w:rPr>
+        <w:t xml:space="preserve">• </w:t>
+      </w:r>
+      <w:r>
+        <w:rPr>
+          <w:rFonts w:ascii="Calibri Light" w:hAnsi="Calibri Light" w:cs="Calibri Light"/>
+          <w:color w:val="155195"/>
+          <w:sz w:val="22"/>
+          <w:szCs w:val="22"/>
+          <w:lang w:val="de-CH"/>
+        </w:rPr>
+        <w:t>Vendor Assessment</w:t>
+      </w:r>
+      <w:r>
+        <w:rPr>
+          <w:rFonts w:ascii="Calibri Light" w:hAnsi="Calibri Light" w:cs="Calibri Light"/>
+          <w:color w:val="000000"/>
+          <w:sz w:val="22"/>
+          <w:szCs w:val="22"/>
+          <w:lang w:val="de-CH"/>
+        </w:rPr>
+        <w:t xml:space="preserve"> (p. 361)</w:t>
+      </w:r>
+    </w:p>
+    <w:p>
+      <w:pPr>
+        <w:rPr>
+          <w:lang w:val="en-US"/>
+        </w:rPr>
+      </w:pPr>
+    </w:p>
+    <w:p>
+      <w:pPr>
+        <w:autoSpaceDE w:val="0"/>
+        <w:autoSpaceDN w:val="0"/>
+        <w:adjustRightInd w:val="0"/>
+        <w:rPr>
+          <w:rFonts w:ascii="Arial" w:hAnsi="Arial" w:cs="Arial"/>
+          <w:b/>
+          <w:bCs/>
+          <w:color w:val="5E6264"/>
+          <w:lang w:val="en-US"/>
+        </w:rPr>
+      </w:pPr>
+      <w:r>
+        <w:rPr>
+          <w:rFonts w:ascii="Arial" w:hAnsi="Arial" w:cs="Arial"/>
+          <w:b/>
+          <w:bCs/>
+          <w:color w:val="5E6264"/>
+          <w:lang w:val="en-US"/>
+        </w:rPr>
+        <w:t>.6 Solution Evaluation</w:t>
+      </w:r>
+    </w:p>
+    <w:p>
+      <w:pPr>
+        <w:autoSpaceDE w:val="0"/>
+        <w:autoSpaceDN w:val="0"/>
+        <w:adjustRightInd w:val="0"/>
+        <w:rPr>
+          <w:rFonts w:ascii="Times New Roman" w:hAnsi="Times New Roman" w:cs="Times New Roman"/>
+          <w:lang w:val="en-US"/>
+        </w:rPr>
+      </w:pPr>
+      <w:r>
+        <w:rPr>
+          <w:rFonts w:ascii="Arial" w:hAnsi="Arial" w:cs="Arial"/>
+          <w:b/>
+          <w:bCs/>
+          <w:color w:val="5E6264"/>
+          <w:lang w:val="en-US"/>
+        </w:rPr>
+        <w:t>BABOK</w:t>
+      </w:r>
+    </w:p>
+    <w:p>
+      <w:pPr>
+        <w:autoSpaceDE w:val="0"/>
+        <w:autoSpaceDN w:val="0"/>
+        <w:adjustRightInd w:val="0"/>
+        <w:rPr>
+          <w:rFonts w:ascii="Times New Roman" w:hAnsi="Times New Roman" w:cs="Times New Roman"/>
+          <w:lang w:val="en-US"/>
+        </w:rPr>
+      </w:pPr>
+      <w:r>
+        <w:rPr>
+          <w:rFonts w:ascii="Arial" w:hAnsi="Arial" w:cs="Arial"/>
+          <w:b/>
+          <w:bCs/>
+          <w:color w:val="5E6264"/>
+          <w:sz w:val="18"/>
+          <w:szCs w:val="18"/>
+          <w:lang w:val="en-US"/>
+        </w:rPr>
+        <w:t>®</w:t>
+      </w:r>
+    </w:p>
+    <w:p>
+      <w:pPr>
+        <w:autoSpaceDE w:val="0"/>
+        <w:autoSpaceDN w:val="0"/>
+        <w:adjustRightInd w:val="0"/>
+        <w:rPr>
+          <w:rFonts w:ascii="Arial" w:hAnsi="Arial" w:cs="Arial"/>
+          <w:b/>
+          <w:bCs/>
+          <w:color w:val="5E6264"/>
+          <w:lang w:val="en-US"/>
+        </w:rPr>
+      </w:pPr>
+      <w:r>
+        <w:rPr>
+          <w:rFonts w:ascii="Arial" w:hAnsi="Arial" w:cs="Arial"/>
+          <w:b/>
+          <w:bCs/>
+          <w:color w:val="5E6264"/>
+          <w:lang w:val="en-US"/>
+        </w:rPr>
+        <w:t xml:space="preserve"> Guide Techniques</w:t>
+      </w:r>
+    </w:p>
+    <w:p>
+      <w:pPr>
+        <w:autoSpaceDE w:val="0"/>
+        <w:autoSpaceDN w:val="0"/>
+        <w:adjustRightInd w:val="0"/>
+        <w:rPr>
+          <w:rFonts w:ascii="Times New Roman" w:hAnsi="Times New Roman" w:cs="Times New Roman"/>
+          <w:lang w:val="en-US"/>
+        </w:rPr>
+      </w:pPr>
+      <w:r>
+        <w:rPr>
+          <w:rFonts w:ascii="Calibri Light" w:hAnsi="Calibri Light" w:cs="Calibri Light"/>
+          <w:color w:val="000000"/>
+          <w:lang w:val="en-US"/>
+        </w:rPr>
+        <w:t xml:space="preserve">• </w:t>
+      </w:r>
+      <w:r>
+        <w:rPr>
+          <w:rFonts w:ascii="Calibri Light" w:hAnsi="Calibri Light" w:cs="Calibri Light"/>
+          <w:color w:val="155195"/>
+          <w:lang w:val="en-US"/>
+        </w:rPr>
+        <w:t>Acceptance and Evaluation Criteria</w:t>
+      </w:r>
+      <w:r>
+        <w:rPr>
+          <w:rFonts w:ascii="Calibri Light" w:hAnsi="Calibri Light" w:cs="Calibri Light"/>
+          <w:color w:val="000000"/>
+          <w:lang w:val="en-US"/>
+        </w:rPr>
+        <w:t xml:space="preserve"> </w:t>
+      </w:r>
+    </w:p>
+    <w:p>
+      <w:pPr>
+        <w:autoSpaceDE w:val="0"/>
+        <w:autoSpaceDN w:val="0"/>
+        <w:adjustRightInd w:val="0"/>
+        <w:rPr>
+          <w:rFonts w:ascii="Calibri Light" w:hAnsi="Calibri Light" w:cs="Calibri Light"/>
+          <w:color w:val="000000"/>
+          <w:lang w:val="en-US"/>
+        </w:rPr>
+      </w:pPr>
+      <w:r>
+        <w:rPr>
+          <w:rFonts w:ascii="Calibri Light" w:hAnsi="Calibri Light" w:cs="Calibri Light"/>
+          <w:color w:val="000000"/>
+          <w:lang w:val="en-US"/>
+        </w:rPr>
+        <w:t>(p. 217)</w:t>
+      </w:r>
+    </w:p>
+    <w:p>
+      <w:pPr>
+        <w:autoSpaceDE w:val="0"/>
+        <w:autoSpaceDN w:val="0"/>
+        <w:adjustRightInd w:val="0"/>
+        <w:rPr>
+          <w:rFonts w:ascii="Calibri Light" w:hAnsi="Calibri Light" w:cs="Calibri Light"/>
+          <w:color w:val="000000"/>
+          <w:lang w:val="en-US"/>
+        </w:rPr>
+      </w:pPr>
+      <w:r>
+        <w:rPr>
+          <w:rFonts w:ascii="Calibri Light" w:hAnsi="Calibri Light" w:cs="Calibri Light"/>
+          <w:color w:val="000000"/>
+          <w:lang w:val="en-US"/>
+        </w:rPr>
+        <w:t xml:space="preserve">• </w:t>
+      </w:r>
+      <w:r>
+        <w:rPr>
+          <w:rFonts w:ascii="Calibri Light" w:hAnsi="Calibri Light" w:cs="Calibri Light"/>
+          <w:color w:val="155195"/>
+          <w:lang w:val="en-US"/>
+        </w:rPr>
+        <w:t>Business Capability Analysis</w:t>
+      </w:r>
+      <w:r>
+        <w:rPr>
+          <w:rFonts w:ascii="Calibri Light" w:hAnsi="Calibri Light" w:cs="Calibri Light"/>
+          <w:color w:val="000000"/>
+          <w:lang w:val="en-US"/>
+        </w:rPr>
+        <w:t xml:space="preserve"> (p. 230)</w:t>
+      </w:r>
+    </w:p>
+    <w:p>
+      <w:pPr>
+        <w:autoSpaceDE w:val="0"/>
+        <w:autoSpaceDN w:val="0"/>
+        <w:adjustRightInd w:val="0"/>
+        <w:rPr>
+          <w:rFonts w:ascii="Times New Roman" w:hAnsi="Times New Roman" w:cs="Times New Roman"/>
+          <w:lang w:val="en-US"/>
+        </w:rPr>
+      </w:pPr>
+      <w:r>
+        <w:rPr>
+          <w:rFonts w:ascii="Calibri Light" w:hAnsi="Calibri Light" w:cs="Calibri Light"/>
+          <w:color w:val="000000"/>
+          <w:lang w:val="en-US"/>
+        </w:rPr>
+        <w:t xml:space="preserve">• </w:t>
+      </w:r>
+      <w:r>
+        <w:rPr>
+          <w:rFonts w:ascii="Calibri Light" w:hAnsi="Calibri Light" w:cs="Calibri Light"/>
+          <w:color w:val="155195"/>
+          <w:lang w:val="en-US"/>
+        </w:rPr>
+        <w:t xml:space="preserve">Metrics and Key Performance </w:t>
+      </w:r>
+    </w:p>
+    <w:p>
+      <w:pPr>
+        <w:autoSpaceDE w:val="0"/>
+        <w:autoSpaceDN w:val="0"/>
+        <w:adjustRightInd w:val="0"/>
+        <w:rPr>
+          <w:rFonts w:ascii="Times New Roman" w:hAnsi="Times New Roman" w:cs="Times New Roman"/>
+          <w:lang w:val="en-US"/>
+        </w:rPr>
+      </w:pPr>
+      <w:r>
+        <w:rPr>
+          <w:rFonts w:ascii="Calibri Light" w:hAnsi="Calibri Light" w:cs="Calibri Light"/>
+          <w:color w:val="155195"/>
+          <w:sz w:val="22"/>
+          <w:szCs w:val="22"/>
+          <w:lang w:val="en-US"/>
+        </w:rPr>
+        <w:t>Indicators (KPIs)</w:t>
+      </w:r>
+      <w:r>
+        <w:rPr>
+          <w:rFonts w:ascii="Calibri Light" w:hAnsi="Calibri Light" w:cs="Calibri Light"/>
+          <w:color w:val="000000"/>
+          <w:sz w:val="22"/>
+          <w:szCs w:val="22"/>
+          <w:lang w:val="en-US"/>
+        </w:rPr>
+        <w:t xml:space="preserve"> (p. 297)</w:t>
+      </w:r>
+    </w:p>
+    <w:p>
+      <w:pPr>
+        <w:autoSpaceDE w:val="0"/>
+        <w:autoSpaceDN w:val="0"/>
+        <w:adjustRightInd w:val="0"/>
+        <w:rPr>
+          <w:rFonts w:ascii="Calibri Light" w:hAnsi="Calibri Light" w:cs="Calibri Light"/>
+          <w:color w:val="155195"/>
+          <w:lang w:val="en-US"/>
+        </w:rPr>
+      </w:pPr>
+      <w:r>
+        <w:rPr>
+          <w:rFonts w:ascii="Calibri Light" w:hAnsi="Calibri Light" w:cs="Calibri Light"/>
+          <w:color w:val="000000"/>
+          <w:lang w:val="en-US"/>
+        </w:rPr>
+        <w:t xml:space="preserve">• </w:t>
+      </w:r>
+      <w:r>
+        <w:rPr>
+          <w:rFonts w:ascii="Calibri Light" w:hAnsi="Calibri Light" w:cs="Calibri Light"/>
+          <w:color w:val="155195"/>
+          <w:lang w:val="en-US"/>
+        </w:rPr>
+        <w:t>Non-Functional Requirements</w:t>
+      </w:r>
+    </w:p>
+    <w:p>
+      <w:pPr>
+        <w:autoSpaceDE w:val="0"/>
+        <w:autoSpaceDN w:val="0"/>
+        <w:adjustRightInd w:val="0"/>
+        <w:rPr>
+          <w:rFonts w:ascii="Times New Roman" w:hAnsi="Times New Roman" w:cs="Times New Roman"/>
+          <w:lang w:val="en-US"/>
+        </w:rPr>
+      </w:pPr>
+      <w:r>
+        <w:rPr>
+          <w:rFonts w:ascii="Calibri Light" w:hAnsi="Calibri Light" w:cs="Calibri Light"/>
+          <w:color w:val="155195"/>
+          <w:lang w:val="en-US"/>
+        </w:rPr>
+        <w:t>Analysis</w:t>
+      </w:r>
+      <w:r>
+        <w:rPr>
+          <w:rFonts w:ascii="Calibri Light" w:hAnsi="Calibri Light" w:cs="Calibri Light"/>
+          <w:color w:val="000000"/>
+          <w:lang w:val="en-US"/>
+        </w:rPr>
+        <w:t xml:space="preserve"> (p. 302)</w:t>
+      </w:r>
+    </w:p>
+    <w:p>
+      <w:pPr>
+        <w:autoSpaceDE w:val="0"/>
+        <w:autoSpaceDN w:val="0"/>
+        <w:adjustRightInd w:val="0"/>
+        <w:rPr>
+          <w:rFonts w:ascii="Times New Roman" w:hAnsi="Times New Roman" w:cs="Times New Roman"/>
+          <w:lang w:val="en-US"/>
+        </w:rPr>
+      </w:pPr>
+      <w:r>
+        <w:rPr>
+          <w:rFonts w:ascii="Calibri Light" w:hAnsi="Calibri Light" w:cs="Calibri Light"/>
+          <w:color w:val="000000"/>
+          <w:lang w:val="en-US"/>
+        </w:rPr>
+        <w:t xml:space="preserve">• </w:t>
+      </w:r>
+      <w:r>
+        <w:rPr>
+          <w:rFonts w:ascii="Calibri Light" w:hAnsi="Calibri Light" w:cs="Calibri Light"/>
+          <w:color w:val="155195"/>
+          <w:lang w:val="en-US"/>
+        </w:rPr>
+        <w:t>Process Analysis</w:t>
+      </w:r>
+      <w:r>
+        <w:rPr>
+          <w:rFonts w:ascii="Calibri Light" w:hAnsi="Calibri Light" w:cs="Calibri Light"/>
+          <w:color w:val="000000"/>
+          <w:lang w:val="en-US"/>
+        </w:rPr>
+        <w:t xml:space="preserve"> (p. 314)</w:t>
+      </w:r>
+    </w:p>
+    <w:p>
+      <w:pPr>
+        <w:autoSpaceDE w:val="0"/>
+        <w:autoSpaceDN w:val="0"/>
+        <w:adjustRightInd w:val="0"/>
+        <w:rPr>
+          <w:rFonts w:ascii="Arial" w:hAnsi="Arial" w:cs="Arial"/>
+          <w:b/>
+          <w:bCs/>
+          <w:color w:val="5E6264"/>
+          <w:lang w:val="en-US"/>
+        </w:rPr>
+      </w:pPr>
+      <w:r>
+        <w:rPr>
+          <w:rFonts w:ascii="Arial" w:hAnsi="Arial" w:cs="Arial"/>
+          <w:b/>
+          <w:bCs/>
+          <w:color w:val="5E6264"/>
+          <w:lang w:val="en-US"/>
+        </w:rPr>
+        <w:t>Agile Extension Techniques</w:t>
+      </w:r>
+    </w:p>
+    <w:p>
+      <w:pPr>
+        <w:autoSpaceDE w:val="0"/>
+        <w:autoSpaceDN w:val="0"/>
+        <w:adjustRightInd w:val="0"/>
+        <w:rPr>
+          <w:rFonts w:ascii="Times New Roman" w:hAnsi="Times New Roman" w:cs="Times New Roman"/>
+          <w:lang w:val="en-US"/>
+        </w:rPr>
+      </w:pPr>
+      <w:r>
+        <w:rPr>
+          <w:rFonts w:ascii="Calibri Light" w:hAnsi="Calibri Light" w:cs="Calibri Light"/>
+          <w:color w:val="000000"/>
+          <w:lang w:val="en-US"/>
+        </w:rPr>
+        <w:t>• Personas</w:t>
+      </w:r>
+    </w:p>
+    <w:p>
+      <w:pPr>
+        <w:autoSpaceDE w:val="0"/>
+        <w:autoSpaceDN w:val="0"/>
+        <w:adjustRightInd w:val="0"/>
+        <w:rPr>
+          <w:rFonts w:ascii="Times New Roman" w:hAnsi="Times New Roman" w:cs="Times New Roman"/>
+          <w:lang w:val="en-US"/>
+        </w:rPr>
+      </w:pPr>
+      <w:r>
+        <w:rPr>
+          <w:rFonts w:ascii="Calibri Light" w:hAnsi="Calibri Light" w:cs="Calibri Light"/>
+          <w:color w:val="000000"/>
+          <w:lang w:val="en-US"/>
+        </w:rPr>
+        <w:t>• Value Stream Analysis</w:t>
+      </w:r>
+    </w:p>
+    <w:p>
+      <w:pPr>
+        <w:autoSpaceDE w:val="0"/>
+        <w:autoSpaceDN w:val="0"/>
+        <w:adjustRightInd w:val="0"/>
+        <w:rPr>
+          <w:rFonts w:ascii="Calibri Light" w:hAnsi="Calibri Light" w:cs="Calibri Light"/>
+          <w:color w:val="000000"/>
+          <w:lang w:val="en-US"/>
+        </w:rPr>
+      </w:pPr>
+      <w:r>
+        <w:rPr>
+          <w:rFonts w:ascii="Calibri Light" w:hAnsi="Calibri Light" w:cs="Calibri Light"/>
+          <w:color w:val="000000"/>
+          <w:lang w:val="en-US"/>
+        </w:rPr>
+        <w:t xml:space="preserve">• </w:t>
+      </w:r>
+      <w:r>
+        <w:rPr>
+          <w:rFonts w:ascii="Calibri Light" w:hAnsi="Calibri Light" w:cs="Calibri Light"/>
+          <w:color w:val="155195"/>
+          <w:lang w:val="en-US"/>
+        </w:rPr>
+        <w:t>Prototyping</w:t>
+      </w:r>
+      <w:r>
+        <w:rPr>
+          <w:rFonts w:ascii="Calibri Light" w:hAnsi="Calibri Light" w:cs="Calibri Light"/>
+          <w:color w:val="000000"/>
+          <w:lang w:val="en-US"/>
+        </w:rPr>
+        <w:t xml:space="preserve"> (p. 323)</w:t>
+      </w:r>
+    </w:p>
+    <w:p>
+      <w:pPr>
+        <w:autoSpaceDE w:val="0"/>
+        <w:autoSpaceDN w:val="0"/>
+        <w:adjustRightInd w:val="0"/>
+        <w:rPr>
+          <w:rFonts w:ascii="Calibri Light" w:hAnsi="Calibri Light" w:cs="Calibri Light"/>
+          <w:color w:val="000000"/>
+          <w:lang w:val="en-US"/>
+        </w:rPr>
+      </w:pPr>
+      <w:r>
+        <w:rPr>
+          <w:rFonts w:ascii="Calibri Light" w:hAnsi="Calibri Light" w:cs="Calibri Light"/>
+          <w:color w:val="000000"/>
+          <w:lang w:val="en-US"/>
+        </w:rPr>
+        <w:lastRenderedPageBreak/>
+        <w:t xml:space="preserve">• </w:t>
+      </w:r>
+      <w:r>
+        <w:rPr>
+          <w:rFonts w:ascii="Calibri Light" w:hAnsi="Calibri Light" w:cs="Calibri Light"/>
+          <w:color w:val="155195"/>
+          <w:lang w:val="en-US"/>
+        </w:rPr>
+        <w:t>Reviews</w:t>
+      </w:r>
+      <w:r>
+        <w:rPr>
+          <w:rFonts w:ascii="Calibri Light" w:hAnsi="Calibri Light" w:cs="Calibri Light"/>
+          <w:color w:val="000000"/>
+          <w:lang w:val="en-US"/>
+        </w:rPr>
+        <w:t xml:space="preserve"> (p. 326)</w:t>
+      </w:r>
+    </w:p>
+    <w:p>
+      <w:pPr>
+        <w:autoSpaceDE w:val="0"/>
+        <w:autoSpaceDN w:val="0"/>
+        <w:adjustRightInd w:val="0"/>
+        <w:rPr>
+          <w:rFonts w:ascii="Times New Roman" w:hAnsi="Times New Roman" w:cs="Times New Roman"/>
+          <w:lang w:val="en-US"/>
+        </w:rPr>
+      </w:pPr>
+      <w:r>
+        <w:rPr>
+          <w:rFonts w:ascii="Calibri Light" w:hAnsi="Calibri Light" w:cs="Calibri Light"/>
+          <w:color w:val="000000"/>
+          <w:lang w:val="en-US"/>
+        </w:rPr>
+        <w:t xml:space="preserve">• </w:t>
+      </w:r>
+      <w:r>
+        <w:rPr>
+          <w:rFonts w:ascii="Calibri Light" w:hAnsi="Calibri Light" w:cs="Calibri Light"/>
+          <w:color w:val="155195"/>
+          <w:lang w:val="en-US"/>
+        </w:rPr>
+        <w:t>Stakeholder List, Map, or Personas</w:t>
+      </w:r>
+      <w:r>
+        <w:rPr>
+          <w:rFonts w:ascii="Calibri Light" w:hAnsi="Calibri Light" w:cs="Calibri Light"/>
+          <w:color w:val="000000"/>
+          <w:lang w:val="en-US"/>
+        </w:rPr>
+        <w:t xml:space="preserve"> </w:t>
+      </w:r>
+    </w:p>
+    <w:p>
+      <w:pPr>
+        <w:autoSpaceDE w:val="0"/>
+        <w:autoSpaceDN w:val="0"/>
+        <w:adjustRightInd w:val="0"/>
+        <w:rPr>
+          <w:rFonts w:ascii="Calibri Light" w:hAnsi="Calibri Light" w:cs="Calibri Light"/>
+          <w:color w:val="000000"/>
+          <w:lang w:val="en-US"/>
+        </w:rPr>
+      </w:pPr>
+      <w:r>
+        <w:rPr>
+          <w:rFonts w:ascii="Calibri Light" w:hAnsi="Calibri Light" w:cs="Calibri Light"/>
+          <w:color w:val="000000"/>
+          <w:lang w:val="en-US"/>
+        </w:rPr>
+        <w:t>(p. 344)</w:t>
+      </w:r>
+    </w:p>
+    <w:p>
+      <w:pPr>
+        <w:autoSpaceDE w:val="0"/>
+        <w:autoSpaceDN w:val="0"/>
+        <w:adjustRightInd w:val="0"/>
+        <w:rPr>
+          <w:rFonts w:ascii="Calibri Light" w:hAnsi="Calibri Light" w:cs="Calibri Light"/>
+          <w:color w:val="000000"/>
+          <w:lang w:val="en-US"/>
+        </w:rPr>
+      </w:pPr>
+      <w:r>
+        <w:rPr>
+          <w:rFonts w:ascii="Calibri Light" w:hAnsi="Calibri Light" w:cs="Calibri Light"/>
+          <w:color w:val="000000"/>
+          <w:lang w:val="en-US"/>
+        </w:rPr>
+        <w:t xml:space="preserve">• </w:t>
+      </w:r>
+      <w:r>
+        <w:rPr>
+          <w:rFonts w:ascii="Calibri Light" w:hAnsi="Calibri Light" w:cs="Calibri Light"/>
+          <w:color w:val="155195"/>
+          <w:lang w:val="en-US"/>
+        </w:rPr>
+        <w:t>Use Cases and Scenarios</w:t>
+      </w:r>
+      <w:r>
+        <w:rPr>
+          <w:rFonts w:ascii="Calibri Light" w:hAnsi="Calibri Light" w:cs="Calibri Light"/>
+          <w:color w:val="000000"/>
+          <w:lang w:val="en-US"/>
+        </w:rPr>
+        <w:t xml:space="preserve"> (p. 356)</w:t>
+      </w:r>
+    </w:p>
+    <w:p>
+      <w:pPr>
+        <w:autoSpaceDE w:val="0"/>
+        <w:autoSpaceDN w:val="0"/>
+        <w:adjustRightInd w:val="0"/>
+        <w:rPr>
+          <w:rFonts w:ascii="Calibri Light" w:hAnsi="Calibri Light" w:cs="Calibri Light"/>
+          <w:color w:val="000000"/>
+          <w:lang w:val="en-US"/>
+        </w:rPr>
+      </w:pPr>
+      <w:r>
+        <w:rPr>
+          <w:rFonts w:ascii="Calibri Light" w:hAnsi="Calibri Light" w:cs="Calibri Light"/>
+          <w:color w:val="000000"/>
+          <w:lang w:val="en-US"/>
+        </w:rPr>
+        <w:t xml:space="preserve">• </w:t>
+      </w:r>
+      <w:r>
+        <w:rPr>
+          <w:rFonts w:ascii="Calibri Light" w:hAnsi="Calibri Light" w:cs="Calibri Light"/>
+          <w:color w:val="155195"/>
+          <w:lang w:val="en-US"/>
+        </w:rPr>
+        <w:t>User Stories</w:t>
+      </w:r>
+      <w:r>
+        <w:rPr>
+          <w:rFonts w:ascii="Calibri Light" w:hAnsi="Calibri Light" w:cs="Calibri Light"/>
+          <w:color w:val="000000"/>
+          <w:lang w:val="en-US"/>
+        </w:rPr>
+        <w:t xml:space="preserve"> (p. 359)</w:t>
+      </w:r>
+    </w:p>
+    <w:p>
+      <w:pPr>
+        <w:rPr>
+          <w:lang w:val="en-US"/>
+        </w:rPr>
+      </w:pPr>
+      <w:r>
+        <w:rPr>
+          <w:rFonts w:ascii="Calibri Light" w:hAnsi="Calibri Light" w:cs="Calibri Light"/>
+          <w:color w:val="000000"/>
+          <w:lang w:val="en-US"/>
+        </w:rPr>
+        <w:t xml:space="preserve">• </w:t>
+      </w:r>
+      <w:r>
+        <w:rPr>
+          <w:rFonts w:ascii="Calibri Light" w:hAnsi="Calibri Light" w:cs="Calibri Light"/>
+          <w:color w:val="155195"/>
+          <w:lang w:val="en-US"/>
+        </w:rPr>
+        <w:t>Workshops</w:t>
+      </w:r>
+      <w:r>
+        <w:rPr>
+          <w:rFonts w:ascii="Calibri Light" w:hAnsi="Calibri Light" w:cs="Calibri Light"/>
+          <w:color w:val="000000"/>
+          <w:lang w:val="en-US"/>
+        </w:rPr>
+        <w:t xml:space="preserve"> (p. 363)</w:t>
+      </w:r>
+    </w:p>
+    <w:p>
+      <w:pPr>
+        <w:rPr>
+          <w:lang w:val="en-US"/>
+        </w:rPr>
+      </w:pPr>
     </w:p>
     <w:sectPr>
       <w:pgSz w:w="11906" w:h="16838"/>
@@ -2617,6 +5141,95 @@
 <file path=word/numbering.xml><?xml version="1.0" encoding="utf-8"?>
 <w:numbering xmlns:wpc="http://schemas.microsoft.com/office/word/2010/wordprocessingCanvas" xmlns:cx="http://schemas.microsoft.com/office/drawing/2014/chartex" xmlns:cx1="http://schemas.microsoft.com/office/drawing/2015/9/8/chartex" xmlns:cx2="http://schemas.microsoft.com/office/drawing/2015/10/21/chartex" xmlns:cx3="http://schemas.microsoft.com/office/drawing/2016/5/9/chartex" xmlns:cx4="http://schemas.microsoft.com/office/drawing/2016/5/10/chartex" xmlns:cx5="http://schemas.microsoft.com/office/drawing/2016/5/11/chartex" xmlns:cx6="http://schemas.microsoft.com/office/drawing/2016/5/12/chartex" xmlns:cx7="http://schemas.microsoft.com/office/drawing/2016/5/13/chartex" xmlns:cx8="http://schemas.microsoft.com/office/drawing/2016/5/14/chartex" xmlns:mc="http://schemas.openxmlformats.org/markup-compatibility/2006" xmlns:aink="http://schemas.microsoft.com/office/drawing/2016/ink" xmlns:am3d="http://schemas.microsoft.com/office/drawing/2017/model3d" xmlns:o="urn:schemas-microsoft-com:office:office" xmlns:r="http://schemas.openxmlformats.org/officeDocument/2006/relationships" xmlns:m="http://schemas.openxmlformats.org/officeDocument/2006/math" xmlns:v="urn:schemas-microsoft-com:vml" xmlns:wp14="http://schemas.microsoft.com/office/word/2010/wordprocessingDrawing" xmlns:wp="http://schemas.openxmlformats.org/drawingml/2006/wordprocessingDrawing" xmlns:w10="urn:schemas-microsoft-com:office:word" xmlns:w="http://schemas.openxmlformats.org/wordprocessingml/2006/main" xmlns:w14="http://schemas.microsoft.com/office/word/2010/wordml" xmlns:w15="http://schemas.microsoft.com/office/word/2012/wordml" xmlns:w16cid="http://schemas.microsoft.com/office/word/2016/wordml/cid" xmlns:w16se="http://schemas.microsoft.com/office/word/2015/wordml/symex" xmlns:wpg="http://schemas.microsoft.com/office/word/2010/wordprocessingGroup" xmlns:wpi="http://schemas.microsoft.com/office/word/2010/wordprocessingInk" xmlns:wne="http://schemas.microsoft.com/office/word/2006/wordml" xmlns:wps="http://schemas.microsoft.com/office/word/2010/wordprocessingShape" mc:Ignorable="w14 w15 w16se w16cid wp14">
   <w:abstractNum w:abstractNumId="0" w15:restartNumberingAfterBreak="0">
+    <w:nsid w:val="0EF03D3E"/>
+    <w:multiLevelType w:val="hybridMultilevel"/>
+    <w:tmpl w:val="920C48AC"/>
+    <w:lvl w:ilvl="0" w:tplc="0407000F">
+      <w:start w:val="1"/>
+      <w:numFmt w:val="decimal"/>
+      <w:lvlText w:val="%1."/>
+      <w:lvlJc w:val="left"/>
+      <w:pPr>
+        <w:ind w:left="720" w:hanging="360"/>
+      </w:pPr>
+      <w:rPr>
+        <w:rFonts w:hint="default"/>
+      </w:rPr>
+    </w:lvl>
+    <w:lvl w:ilvl="1" w:tplc="04070019" w:tentative="1">
+      <w:start w:val="1"/>
+      <w:numFmt w:val="lowerLetter"/>
+      <w:lvlText w:val="%2."/>
+      <w:lvlJc w:val="left"/>
+      <w:pPr>
+        <w:ind w:left="1440" w:hanging="360"/>
+      </w:pPr>
+    </w:lvl>
+    <w:lvl w:ilvl="2" w:tplc="0407001B" w:tentative="1">
+      <w:start w:val="1"/>
+      <w:numFmt w:val="lowerRoman"/>
+      <w:lvlText w:val="%3."/>
+      <w:lvlJc w:val="right"/>
+      <w:pPr>
+        <w:ind w:left="2160" w:hanging="180"/>
+      </w:pPr>
+    </w:lvl>
+    <w:lvl w:ilvl="3" w:tplc="0407000F" w:tentative="1">
+      <w:start w:val="1"/>
+      <w:numFmt w:val="decimal"/>
+      <w:lvlText w:val="%4."/>
+      <w:lvlJc w:val="left"/>
+      <w:pPr>
+        <w:ind w:left="2880" w:hanging="360"/>
+      </w:pPr>
+    </w:lvl>
+    <w:lvl w:ilvl="4" w:tplc="04070019" w:tentative="1">
+      <w:start w:val="1"/>
+      <w:numFmt w:val="lowerLetter"/>
+      <w:lvlText w:val="%5."/>
+      <w:lvlJc w:val="left"/>
+      <w:pPr>
+        <w:ind w:left="3600" w:hanging="360"/>
+      </w:pPr>
+    </w:lvl>
+    <w:lvl w:ilvl="5" w:tplc="0407001B" w:tentative="1">
+      <w:start w:val="1"/>
+      <w:numFmt w:val="lowerRoman"/>
+      <w:lvlText w:val="%6."/>
+      <w:lvlJc w:val="right"/>
+      <w:pPr>
+        <w:ind w:left="4320" w:hanging="180"/>
+      </w:pPr>
+    </w:lvl>
+    <w:lvl w:ilvl="6" w:tplc="0407000F" w:tentative="1">
+      <w:start w:val="1"/>
+      <w:numFmt w:val="decimal"/>
+      <w:lvlText w:val="%7."/>
+      <w:lvlJc w:val="left"/>
+      <w:pPr>
+        <w:ind w:left="5040" w:hanging="360"/>
+      </w:pPr>
+    </w:lvl>
+    <w:lvl w:ilvl="7" w:tplc="04070019" w:tentative="1">
+      <w:start w:val="1"/>
+      <w:numFmt w:val="lowerLetter"/>
+      <w:lvlText w:val="%8."/>
+      <w:lvlJc w:val="left"/>
+      <w:pPr>
+        <w:ind w:left="5760" w:hanging="360"/>
+      </w:pPr>
+    </w:lvl>
+    <w:lvl w:ilvl="8" w:tplc="0407001B" w:tentative="1">
+      <w:start w:val="1"/>
+      <w:numFmt w:val="lowerRoman"/>
+      <w:lvlText w:val="%9."/>
+      <w:lvlJc w:val="right"/>
+      <w:pPr>
+        <w:ind w:left="6480" w:hanging="180"/>
+      </w:pPr>
+    </w:lvl>
+  </w:abstractNum>
+  <w:abstractNum w:abstractNumId="1" w15:restartNumberingAfterBreak="0">
     <w:nsid w:val="16F97B13"/>
     <w:multiLevelType w:val="hybridMultilevel"/>
     <w:tmpl w:val="D72099B8"/>
@@ -2729,7 +5342,7 @@
       </w:rPr>
     </w:lvl>
   </w:abstractNum>
-  <w:abstractNum w:abstractNumId="1" w15:restartNumberingAfterBreak="0">
+  <w:abstractNum w:abstractNumId="2" w15:restartNumberingAfterBreak="0">
     <w:nsid w:val="2FB32268"/>
     <w:multiLevelType w:val="hybridMultilevel"/>
     <w:tmpl w:val="F40894B8"/>
@@ -2842,7 +5455,7 @@
       </w:rPr>
     </w:lvl>
   </w:abstractNum>
-  <w:abstractNum w:abstractNumId="2" w15:restartNumberingAfterBreak="0">
+  <w:abstractNum w:abstractNumId="3" w15:restartNumberingAfterBreak="0">
     <w:nsid w:val="5630363B"/>
     <w:multiLevelType w:val="hybridMultilevel"/>
     <w:tmpl w:val="920C48AC"/>
@@ -2931,7 +5544,7 @@
       </w:pPr>
     </w:lvl>
   </w:abstractNum>
-  <w:abstractNum w:abstractNumId="3" w15:restartNumberingAfterBreak="0">
+  <w:abstractNum w:abstractNumId="4" w15:restartNumberingAfterBreak="0">
     <w:nsid w:val="70681AE0"/>
     <w:multiLevelType w:val="hybridMultilevel"/>
     <w:tmpl w:val="CF6C081A"/>
@@ -3045,16 +5658,19 @@
     </w:lvl>
   </w:abstractNum>
   <w:num w:numId="1">
+    <w:abstractNumId w:val="3"/>
+  </w:num>
+  <w:num w:numId="2">
     <w:abstractNumId w:val="2"/>
   </w:num>
-  <w:num w:numId="2">
+  <w:num w:numId="3">
     <w:abstractNumId w:val="1"/>
   </w:num>
-  <w:num w:numId="3">
+  <w:num w:numId="4">
+    <w:abstractNumId w:val="4"/>
+  </w:num>
+  <w:num w:numId="5">
     <w:abstractNumId w:val="0"/>
-  </w:num>
-  <w:num w:numId="4">
-    <w:abstractNumId w:val="3"/>
   </w:num>
 </w:numbering>
 </file>
@@ -3475,6 +6091,7 @@
   <w:style w:type="character" w:default="1" w:styleId="Absatz-Standardschriftart">
     <w:name w:val="Default Paragraph Font"/>
     <w:uiPriority w:val="1"/>
+    <w:semiHidden/>
     <w:unhideWhenUsed/>
   </w:style>
   <w:style w:type="table" w:default="1" w:styleId="NormaleTabelle">

</xml_diff>